<commit_message>
Refined formatting for single page impact.
</commit_message>
<xml_diff>
--- a/index.docx
+++ b/index.docx
@@ -493,7 +493,7 @@
         </w:numPr>
       </w:pPr>
       <w:r>
-        <w:t xml:space="preserve">Constructed a simulator derived from statistical analysis of human high throughput sequencing data for producing</w:t>
+        <w:t xml:space="preserve">Constructed a simulator derived from statistical analysis of human high throughput sequencing data for producing.</w:t>
       </w:r>
     </w:p>
     <w:p>
@@ -634,7 +634,24 @@
         </w:numPr>
       </w:pPr>
       <w:r>
-        <w:t xml:space="preserve">Wrote [DeepNuc](https://github.com/LarsDu/DeepNuc} - a CNN model for classifying over 500,000 transcriptional start site (TSS) flanking sequences from humans, mice, fruit flies, and nematodes and over 60,000 microRNA target sequences (from publically available CLEAR-CLIP data).}</w:t>
+        <w:t xml:space="preserve">Wrote</w:t>
+      </w:r>
+      <w:r>
+        <w:t xml:space="preserve"> </w:t>
+      </w:r>
+      <w:hyperlink r:id="rId48">
+        <w:r>
+          <w:rPr>
+            <w:rStyle w:val="Hyperlink"/>
+          </w:rPr>
+          <w:t xml:space="preserve">DeepNuc</w:t>
+        </w:r>
+      </w:hyperlink>
+      <w:r>
+        <w:t xml:space="preserve"> </w:t>
+      </w:r>
+      <w:r>
+        <w:t xml:space="preserve">- a CNN model for classifying over 500,000 transcriptional start site (TSS) flanking sequences from humans, mice, fruit flies, and nematodes and over 60,000 microRNA target sequences (from publically available CLEAR-CLIP data).</w:t>
       </w:r>
     </w:p>
     <w:p>
@@ -652,21 +669,27 @@
         <w:t xml:space="preserve"> </w:t>
       </w:r>
       <w:r>
-        <w:t xml:space="preserve"> </w:t>
-      </w:r>
-      <w:r>
-        <w:t xml:space="preserve">integrase.}</w:t>
+        <w:rPr>
+          <w:i/>
+        </w:rPr>
+        <w:t xml:space="preserve">PhiC31</w:t>
+      </w:r>
+      <w:r>
+        <w:t xml:space="preserve"> </w:t>
+      </w:r>
+      <w:r>
+        <w:t xml:space="preserve">integrase.</w:t>
       </w:r>
     </w:p>
     <w:p>
       <w:pPr>
         <w:pStyle w:val="Heading2"/>
       </w:pPr>
-      <w:bookmarkStart w:id="48" w:name="education"/>
+      <w:bookmarkStart w:id="49" w:name="education"/>
       <w:r>
         <w:t xml:space="preserve">Education</w:t>
       </w:r>
-      <w:bookmarkEnd w:id="48"/>
+      <w:bookmarkEnd w:id="49"/>
     </w:p>
     <w:p>
       <w:pPr>
@@ -715,11 +738,11 @@
       <w:pPr>
         <w:pStyle w:val="Heading2"/>
       </w:pPr>
-      <w:bookmarkStart w:id="49" w:name="activities-and-interests"/>
+      <w:bookmarkStart w:id="50" w:name="activities-and-interests"/>
       <w:r>
         <w:t xml:space="preserve">Activities and interests</w:t>
       </w:r>
-      <w:bookmarkEnd w:id="49"/>
+      <w:bookmarkEnd w:id="50"/>
     </w:p>
     <w:p>
       <w:pPr>
@@ -743,7 +766,7 @@
       <w:r>
         <w:t xml:space="preserve"> </w:t>
       </w:r>
-      <w:hyperlink r:id="rId50">
+      <w:hyperlink r:id="rId51">
         <w:r>
           <w:rPr>
             <w:rStyle w:val="Hyperlink"/>
@@ -774,7 +797,7 @@
       <w:r>
         <w:t xml:space="preserve"> </w:t>
       </w:r>
-      <w:hyperlink r:id="rId51">
+      <w:hyperlink r:id="rId52">
         <w:r>
           <w:rPr>
             <w:rStyle w:val="Hyperlink"/>
@@ -791,7 +814,7 @@
       <w:r>
         <w:t xml:space="preserve"> </w:t>
       </w:r>
-      <w:hyperlink r:id="rId52">
+      <w:hyperlink r:id="rId53">
         <w:r>
           <w:rPr>
             <w:rStyle w:val="Hyperlink"/>

</xml_diff>

<commit_message>
Fixed slight spacing issues.
</commit_message>
<xml_diff>
--- a/index.docx
+++ b/index.docx
@@ -313,7 +313,19 @@
         <w:pStyle w:val="FirstParagraph"/>
       </w:pPr>
       <w:r>
-        <w:t xml:space="preserve">Neural networks (CNNs, GANs, GraphNN), decision trees, k-fold cross-validation, SVMs, PCA, Louvain/Leiden,</w:t>
+        <w:t xml:space="preserve">Neural networks (CNNs, GANs, GraphNN), decision trees,</w:t>
+      </w:r>
+      <w:r>
+        <w:t xml:space="preserve"> </w:t>
+      </w:r>
+      <w:r>
+        <w:rPr>
+          <w:i/>
+        </w:rPr>
+        <w:t xml:space="preserve">k</w:t>
+      </w:r>
+      <w:r>
+        <w:t xml:space="preserve">-fold cross-validation, SVMs, PCA, Louvain/Leiden,</w:t>
       </w:r>
       <w:r>
         <w:t xml:space="preserve"> </w:t>

</xml_diff>

<commit_message>
Updating formatting slightly, and the README.md.
</commit_message>
<xml_diff>
--- a/index.docx
+++ b/index.docx
@@ -355,7 +355,7 @@
         <w:pStyle w:val="FirstParagraph"/>
       </w:pPr>
       <w:r>
-        <w:t xml:space="preserve">Tensorflow, Linux, NumPy, SciPy, h5py, Matplotlib, Flask, Amazon EC2, Conda, LaTeX, Jenkins, Jupyter</w:t>
+        <w:t xml:space="preserve">Tensorflow, Linux, Pandas, NumPy, Sklearn, Matplotlib, Flask, Amazon EC2, Conda, LaTeX, Jenkins</w:t>
       </w:r>
     </w:p>
     <w:p>
@@ -451,7 +451,7 @@
         </w:numPr>
       </w:pPr>
       <w:r>
-        <w:t xml:space="preserve">Developed systems for automated ML model validation and report generation for ancestry based products.</w:t>
+        <w:t xml:space="preserve">Major contributor to a new AWS Athena backed service used by researchers for pulling imputed single nucleotide polymorphism metadata used by machine learning models and GWAS pipelines.</w:t>
       </w:r>
     </w:p>
     <w:p>
@@ -463,7 +463,22 @@
         </w:numPr>
       </w:pPr>
       <w:r>
-        <w:t xml:space="preserve">Major contributor to new AWS Athena backed service used by researchers and therapeutics for pulling single nucleotide polymorphisms used by machine learning models and GWAS pipelines.</w:t>
+        <w:t xml:space="preserve">Created automated model validation pipelines for supporting new deployments of country-matching algorithm</w:t>
+      </w:r>
+      <w:r>
+        <w:t xml:space="preserve"> </w:t>
+      </w:r>
+      <w:r>
+        <w:rPr>
+          <w:i/>
+        </w:rPr>
+        <w:t xml:space="preserve">see below</w:t>
+      </w:r>
+      <w:r>
+        <w:t xml:space="preserve"> </w:t>
+      </w:r>
+      <w:r>
+        <w:t xml:space="preserve">(using Jenkins and MLflow).</w:t>
       </w:r>
     </w:p>
     <w:p>
@@ -513,7 +528,7 @@
         </w:numPr>
       </w:pPr>
       <w:r>
-        <w:t xml:space="preserve">Developed (and now maintain) current version of Recent Ancestor Locations machine learning based country matching algorithm which reaches &gt;10 million of customers worldwide.</w:t>
+        <w:t xml:space="preserve">Developed (and now maintain) current version of machine-learning based country matching algorithm which reaches &gt;10 million customers worldwide.</w:t>
       </w:r>
     </w:p>
     <w:p>
@@ -587,7 +602,7 @@
         </w:numPr>
       </w:pPr>
       <w:r>
-        <w:t xml:space="preserve">Developed robust automated sequencing pipelines for Oxford Nanopore data using Common Workflow Language (CWL) for realtime microbial diagnostics,</w:t>
+        <w:t xml:space="preserve">Wrote robust automated sequencing pipelines for Oxford Nanopore data using Common Workflow Language (CWL) for realtime microbial diagnostics,</w:t>
       </w:r>
       <w:r>
         <w:t xml:space="preserve"> </w:t>
@@ -652,7 +667,7 @@
         </w:numPr>
       </w:pPr>
       <w:r>
-        <w:t xml:space="preserve">Developed Tensorflow deep neural networks for inferring genetic abnormalities from sequencing of cell-free DNA.</w:t>
+        <w:t xml:space="preserve">Developed novel IP utilizing Tensorflow deep neural networks for identifying genetic abnormalities from sequencing of cell-free DNA.</w:t>
       </w:r>
     </w:p>
     <w:p>
@@ -664,7 +679,7 @@
         </w:numPr>
       </w:pPr>
       <w:r>
-        <w:t xml:space="preserve">Constructed a simulator derived from statistical analysis of human high throughput sequencing data for producing.</w:t>
+        <w:t xml:space="preserve">Created a genetic abnormality simulator derived from statistical analysis of human high throughput sequencing data.</w:t>
       </w:r>
     </w:p>
     <w:p>

</xml_diff>

<commit_message>
Updated for August 2021.
</commit_message>
<xml_diff>
--- a/index.docx
+++ b/index.docx
@@ -2,15 +2,14 @@
 <file path=word/document.xml><?xml version="1.0" encoding="utf-8"?>
 <w:document xmlns:w="http://schemas.openxmlformats.org/wordprocessingml/2006/main" xmlns:m="http://schemas.openxmlformats.org/officeDocument/2006/math" xmlns:r="http://schemas.openxmlformats.org/officeDocument/2006/relationships" xmlns:o="urn:schemas-microsoft-com:office:office" xmlns:v="urn:schemas-microsoft-com:vml" xmlns:w10="urn:schemas-microsoft-com:office:word" xmlns:a="http://schemas.openxmlformats.org/drawingml/2006/main" xmlns:pic="http://schemas.openxmlformats.org/drawingml/2006/picture" xmlns:wp="http://schemas.openxmlformats.org/drawingml/2006/wordprocessingDrawing">
   <w:body>
+    <w:bookmarkStart w:id="58" w:name="lawrence-du"/>
     <w:p>
       <w:pPr>
         <w:pStyle w:val="Heading1"/>
       </w:pPr>
-      <w:bookmarkStart w:id="20" w:name="lawrence-du"/>
       <w:r>
         <w:t xml:space="preserve">Lawrence Du</w:t>
       </w:r>
-      <w:bookmarkEnd w:id="20"/>
     </w:p>
     <w:p>
       <w:pPr>
@@ -18,6 +17,7 @@
       </w:pPr>
       <w:r>
         <w:rPr>
+          <w:bCs/>
           <w:b/>
         </w:rPr>
         <w:t xml:space="preserve">Machine Learning</w:t>
@@ -33,6 +33,7 @@
       </w:r>
       <w:r>
         <w:rPr>
+          <w:bCs/>
           <w:b/>
         </w:rPr>
         <w:t xml:space="preserve">Data Science</w:t>
@@ -48,6 +49,7 @@
       </w:r>
       <w:r>
         <w:rPr>
+          <w:bCs/>
           <w:b/>
         </w:rPr>
         <w:t xml:space="preserve">Molecular Biology</w:t>
@@ -73,7 +75,7 @@
                     </pic:cNvPicPr>
                   </pic:nvPicPr>
                   <pic:blipFill>
-                    <a:blip r:embed="rId21"/>
+                    <a:blip r:embed="rId20"/>
                     <a:stretch>
                       <a:fillRect/>
                     </a:stretch>
@@ -99,7 +101,7 @@
           </wp:inline>
         </w:drawing>
       </w:r>
-      <w:hyperlink r:id="rId22">
+      <w:hyperlink r:id="rId21">
         <w:r>
           <w:rPr>
             <w:rStyle w:val="Hyperlink"/>
@@ -127,6 +129,54 @@
                 <pic:pic>
                   <pic:nvPicPr>
                     <pic:cNvPr descr="icons/png/whatsapp.png" id="0" name="Picture"/>
+                    <pic:cNvPicPr>
+                      <a:picLocks noChangeArrowheads="1" noChangeAspect="1"/>
+                    </pic:cNvPicPr>
+                  </pic:nvPicPr>
+                  <pic:blipFill>
+                    <a:blip r:embed="rId22"/>
+                    <a:stretch>
+                      <a:fillRect/>
+                    </a:stretch>
+                  </pic:blipFill>
+                  <pic:spPr bwMode="auto">
+                    <a:xfrm>
+                      <a:off x="0" y="0"/>
+                      <a:ext cx="232474" cy="232474"/>
+                    </a:xfrm>
+                    <a:prstGeom prst="rect">
+                      <a:avLst/>
+                    </a:prstGeom>
+                    <a:noFill/>
+                    <a:ln w="9525">
+                      <a:noFill/>
+                      <a:headEnd/>
+                      <a:tailEnd/>
+                    </a:ln>
+                  </pic:spPr>
+                </pic:pic>
+              </a:graphicData>
+            </a:graphic>
+          </wp:inline>
+        </w:drawing>
+      </w:r>
+      <w:r>
+        <w:t xml:space="preserve">626-808-7096 |</w:t>
+      </w:r>
+      <w:r>
+        <w:t xml:space="preserve"> </w:t>
+      </w:r>
+      <w:r>
+        <w:drawing>
+          <wp:inline>
+            <wp:extent cx="232474" cy="232474"/>
+            <wp:effectExtent b="0" l="0" r="0" t="0"/>
+            <wp:docPr descr="github" title="" id="1" name="Picture"/>
+            <a:graphic>
+              <a:graphicData uri="http://schemas.openxmlformats.org/drawingml/2006/picture">
+                <pic:pic>
+                  <pic:nvPicPr>
+                    <pic:cNvPr descr="icons/png/github.png" id="0" name="Picture"/>
                     <pic:cNvPicPr>
                       <a:picLocks noChangeArrowheads="1" noChangeAspect="1"/>
                     </pic:cNvPicPr>
@@ -158,8 +208,19 @@
           </wp:inline>
         </w:drawing>
       </w:r>
-      <w:r>
-        <w:t xml:space="preserve">626-808-7096 |</w:t>
+      <w:hyperlink r:id="rId24">
+        <w:r>
+          <w:rPr>
+            <w:rStyle w:val="Hyperlink"/>
+          </w:rPr>
+          <w:t xml:space="preserve">github.com/LarsDu</w:t>
+        </w:r>
+      </w:hyperlink>
+      <w:r>
+        <w:t xml:space="preserve"> </w:t>
+      </w:r>
+      <w:r>
+        <w:t xml:space="preserve">|</w:t>
       </w:r>
       <w:r>
         <w:t xml:space="preserve"> </w:t>
@@ -169,18 +230,18 @@
           <wp:inline>
             <wp:extent cx="232474" cy="232474"/>
             <wp:effectExtent b="0" l="0" r="0" t="0"/>
-            <wp:docPr descr="github" title="" id="1" name="Picture"/>
+            <wp:docPr descr="linkedin" title="" id="1" name="Picture"/>
             <a:graphic>
               <a:graphicData uri="http://schemas.openxmlformats.org/drawingml/2006/picture">
                 <pic:pic>
                   <pic:nvPicPr>
-                    <pic:cNvPr descr="icons/png/github.png" id="0" name="Picture"/>
+                    <pic:cNvPr descr="icons/png/linkedin.png" id="0" name="Picture"/>
                     <pic:cNvPicPr>
                       <a:picLocks noChangeArrowheads="1" noChangeAspect="1"/>
                     </pic:cNvPicPr>
                   </pic:nvPicPr>
                   <pic:blipFill>
-                    <a:blip r:embed="rId24"/>
+                    <a:blip r:embed="rId25"/>
                     <a:stretch>
                       <a:fillRect/>
                     </a:stretch>
@@ -206,66 +267,7 @@
           </wp:inline>
         </w:drawing>
       </w:r>
-      <w:hyperlink r:id="rId25">
-        <w:r>
-          <w:rPr>
-            <w:rStyle w:val="Hyperlink"/>
-          </w:rPr>
-          <w:t xml:space="preserve">github.com/LarsDu</w:t>
-        </w:r>
-      </w:hyperlink>
-      <w:r>
-        <w:t xml:space="preserve"> </w:t>
-      </w:r>
-      <w:r>
-        <w:t xml:space="preserve">|</w:t>
-      </w:r>
-      <w:r>
-        <w:t xml:space="preserve"> </w:t>
-      </w:r>
-      <w:r>
-        <w:drawing>
-          <wp:inline>
-            <wp:extent cx="232474" cy="232474"/>
-            <wp:effectExtent b="0" l="0" r="0" t="0"/>
-            <wp:docPr descr="linkedin" title="" id="1" name="Picture"/>
-            <a:graphic>
-              <a:graphicData uri="http://schemas.openxmlformats.org/drawingml/2006/picture">
-                <pic:pic>
-                  <pic:nvPicPr>
-                    <pic:cNvPr descr="icons/png/linkedin.png" id="0" name="Picture"/>
-                    <pic:cNvPicPr>
-                      <a:picLocks noChangeArrowheads="1" noChangeAspect="1"/>
-                    </pic:cNvPicPr>
-                  </pic:nvPicPr>
-                  <pic:blipFill>
-                    <a:blip r:embed="rId26"/>
-                    <a:stretch>
-                      <a:fillRect/>
-                    </a:stretch>
-                  </pic:blipFill>
-                  <pic:spPr bwMode="auto">
-                    <a:xfrm>
-                      <a:off x="0" y="0"/>
-                      <a:ext cx="232474" cy="232474"/>
-                    </a:xfrm>
-                    <a:prstGeom prst="rect">
-                      <a:avLst/>
-                    </a:prstGeom>
-                    <a:noFill/>
-                    <a:ln w="9525">
-                      <a:noFill/>
-                      <a:headEnd/>
-                      <a:tailEnd/>
-                    </a:ln>
-                  </pic:spPr>
-                </pic:pic>
-              </a:graphicData>
-            </a:graphic>
-          </wp:inline>
-        </w:drawing>
-      </w:r>
-      <w:hyperlink r:id="rId27">
+      <w:hyperlink r:id="rId26">
         <w:r>
           <w:rPr>
             <w:rStyle w:val="Hyperlink"/>
@@ -277,36 +279,34 @@
     <w:p>
       <w:pPr>
         <w:pStyle w:val="Heading5"/>
-        <w:pStyle w:val="BlockText"/>
-      </w:pPr>
-      <w:bookmarkStart w:id="28" w:name="e.-evelyn-ave.-apt-414-sunnyvale-ca-94086"/>
-      <w:r>
-        <w:rPr>
+      </w:pPr>
+      <w:bookmarkStart w:id="27" w:name="Xee28e39d370ec601bff75ac2f88ccd4ebfe3e4c"/>
+      <w:r>
+        <w:rPr>
+          <w:iCs/>
           <w:i/>
         </w:rPr>
         <w:t xml:space="preserve">825 E. Evelyn Ave. Apt 414, Sunnyvale CA 94086</w:t>
       </w:r>
-      <w:bookmarkEnd w:id="28"/>
-    </w:p>
+      <w:bookmarkEnd w:id="27"/>
+    </w:p>
+    <w:bookmarkStart w:id="32" w:name="skills"/>
     <w:p>
       <w:pPr>
         <w:pStyle w:val="Heading2"/>
       </w:pPr>
-      <w:bookmarkStart w:id="29" w:name="skills"/>
       <w:r>
         <w:t xml:space="preserve">Skills</w:t>
       </w:r>
-      <w:bookmarkEnd w:id="29"/>
-    </w:p>
+    </w:p>
+    <w:bookmarkStart w:id="28" w:name="techniques"/>
     <w:p>
       <w:pPr>
         <w:pStyle w:val="Heading4"/>
       </w:pPr>
-      <w:bookmarkStart w:id="30" w:name="techniques"/>
       <w:r>
         <w:t xml:space="preserve">Techniques</w:t>
       </w:r>
-      <w:bookmarkEnd w:id="30"/>
     </w:p>
     <w:p>
       <w:pPr>
@@ -320,6 +320,7 @@
       </w:r>
       <w:r>
         <w:rPr>
+          <w:iCs/>
           <w:i/>
         </w:rPr>
         <w:t xml:space="preserve">k</w:t>
@@ -332,6 +333,7 @@
       </w:r>
       <w:r>
         <w:rPr>
+          <w:iCs/>
           <w:i/>
         </w:rPr>
         <w:t xml:space="preserve">k</w:t>
@@ -340,33 +342,33 @@
         <w:t xml:space="preserve">-means clustering</w:t>
       </w:r>
     </w:p>
+    <w:bookmarkEnd w:id="28"/>
+    <w:bookmarkStart w:id="29" w:name="tools"/>
     <w:p>
       <w:pPr>
         <w:pStyle w:val="Heading4"/>
       </w:pPr>
-      <w:bookmarkStart w:id="31" w:name="tools"/>
       <w:r>
         <w:t xml:space="preserve">Tools</w:t>
       </w:r>
-      <w:bookmarkEnd w:id="31"/>
     </w:p>
     <w:p>
       <w:pPr>
         <w:pStyle w:val="FirstParagraph"/>
       </w:pPr>
       <w:r>
-        <w:t xml:space="preserve">Tensorflow, Linux, Pandas, NumPy, Sklearn, Matplotlib, Flask, Amazon EC2, Conda, LaTeX, Jenkins</w:t>
-      </w:r>
-    </w:p>
+        <w:t xml:space="preserve">Tensorflow, Linux, Pandas, NumPy, Numba, Sklearn, Matplotlib, Flask, AWS (EC2, S3, CloudFormation, Batch, Step Functions), Conda, LaTeX, Jenkins, Metaflow, Unity Game Engine</w:t>
+      </w:r>
+    </w:p>
+    <w:bookmarkEnd w:id="29"/>
+    <w:bookmarkStart w:id="30" w:name="programming"/>
     <w:p>
       <w:pPr>
         <w:pStyle w:val="Heading4"/>
       </w:pPr>
-      <w:bookmarkStart w:id="32" w:name="programming"/>
       <w:r>
         <w:t xml:space="preserve">Programming</w:t>
       </w:r>
-      <w:bookmarkEnd w:id="32"/>
     </w:p>
     <w:p>
       <w:pPr>
@@ -376,15 +378,15 @@
         <w:t xml:space="preserve">Python, C#, SQL, Java, Dart, Bash, MATLAB/Octave, HTML/CSS, C/C++, Perl</w:t>
       </w:r>
     </w:p>
+    <w:bookmarkEnd w:id="30"/>
+    <w:bookmarkStart w:id="31" w:name="languages"/>
     <w:p>
       <w:pPr>
         <w:pStyle w:val="Heading4"/>
       </w:pPr>
-      <w:bookmarkStart w:id="33" w:name="languages"/>
       <w:r>
         <w:t xml:space="preserve">Languages</w:t>
       </w:r>
-      <w:bookmarkEnd w:id="33"/>
     </w:p>
     <w:p>
       <w:pPr>
@@ -394,212 +396,205 @@
         <w:t xml:space="preserve">Mandarin Chinese and some Spanish</w:t>
       </w:r>
     </w:p>
+    <w:bookmarkEnd w:id="31"/>
+    <w:bookmarkEnd w:id="32"/>
+    <w:bookmarkStart w:id="52" w:name="experience"/>
     <w:p>
       <w:pPr>
         <w:pStyle w:val="Heading2"/>
       </w:pPr>
-      <w:bookmarkStart w:id="34" w:name="experience"/>
       <w:r>
         <w:t xml:space="preserve">Experience</w:t>
       </w:r>
-      <w:bookmarkEnd w:id="34"/>
-    </w:p>
+    </w:p>
+    <w:bookmarkStart w:id="35" w:name="Xdd0bc198eff8c4f3cbf25f231f8dc13cdc2409e"/>
     <w:p>
       <w:pPr>
         <w:pStyle w:val="Heading3"/>
       </w:pPr>
-      <w:bookmarkStart w:id="36" w:name="software-engineer-ii---machine-learning-engineering-23andme"/>
-      <w:r>
-        <w:rPr>
+      <w:r>
+        <w:rPr>
+          <w:iCs/>
           <w:i/>
         </w:rPr>
         <w:t xml:space="preserve">Software Engineer II - Machine Learning Engineering •</w:t>
       </w:r>
       <w:r>
         <w:rPr>
+          <w:iCs/>
           <w:i/>
         </w:rPr>
         <w:t xml:space="preserve"> </w:t>
       </w:r>
-      <w:hyperlink r:id="rId35">
+      <w:hyperlink r:id="rId33">
         <w:r>
           <w:rPr>
             <w:rStyle w:val="Hyperlink"/>
+            <w:iCs/>
             <w:i/>
           </w:rPr>
           <w:t xml:space="preserve">23andMe</w:t>
         </w:r>
       </w:hyperlink>
-      <w:bookmarkEnd w:id="36"/>
-    </w:p>
+    </w:p>
+    <w:bookmarkStart w:id="34" w:name="apr-2020---present-sunnyvale-ca"/>
     <w:p>
       <w:pPr>
         <w:pStyle w:val="Heading5"/>
       </w:pPr>
-      <w:bookmarkStart w:id="37" w:name="apr-2020---present-sunnyvale-ca"/>
       <w:r>
         <w:t xml:space="preserve">Apr 2020 - Present (Sunnyvale, CA)</w:t>
       </w:r>
-      <w:bookmarkEnd w:id="37"/>
-    </w:p>
-    <w:p>
-      <w:pPr>
+    </w:p>
+    <w:p>
+      <w:pPr>
+        <w:numPr>
+          <w:ilvl w:val="0"/>
+          <w:numId w:val="1001"/>
+        </w:numPr>
         <w:pStyle w:val="Compact"/>
+      </w:pPr>
+      <w:r>
+        <w:t xml:space="preserve">Wrote and optimized a large scale compute backend + pipeline for processing 200 million+ genotyping marker statistics to support improved machine learning models and Genome Wide Association Studies.</w:t>
+      </w:r>
+    </w:p>
+    <w:p>
+      <w:pPr>
         <w:numPr>
+          <w:ilvl w:val="0"/>
           <w:numId w:val="1001"/>
-          <w:ilvl w:val="0"/>
         </w:numPr>
-      </w:pPr>
-      <w:r>
-        <w:t xml:space="preserve">Major contributor to a new AWS Athena backed service used by researchers for pulling imputed single nucleotide polymorphism metadata used by machine learning models and GWAS pipelines.</w:t>
-      </w:r>
-    </w:p>
-    <w:p>
-      <w:pPr>
         <w:pStyle w:val="Compact"/>
-        <w:numPr>
-          <w:numId w:val="1001"/>
-          <w:ilvl w:val="0"/>
-        </w:numPr>
-      </w:pPr>
-      <w:r>
-        <w:t xml:space="preserve">Created automated model validation pipelines for supporting new deployments of country-matching algorithm</w:t>
-      </w:r>
-      <w:r>
-        <w:t xml:space="preserve"> </w:t>
-      </w:r>
-      <w:r>
-        <w:rPr>
+      </w:pPr>
+      <w:r>
+        <w:t xml:space="preserve">Built out cloud infrastructure for aforementioned pipeline using Cloudformation, AWS Batch, AWS Stepfunctions, and Metaflow.</w:t>
+      </w:r>
+    </w:p>
+    <w:bookmarkEnd w:id="34"/>
+    <w:bookmarkEnd w:id="35"/>
+    <w:bookmarkStart w:id="37" w:name="Xe95632e0b542f157816a75245f17f9c74ddaeff"/>
+    <w:p>
+      <w:pPr>
+        <w:pStyle w:val="Heading3"/>
+      </w:pPr>
+      <w:r>
+        <w:rPr>
+          <w:iCs/>
           <w:i/>
         </w:rPr>
-        <w:t xml:space="preserve">see below</w:t>
-      </w:r>
-      <w:r>
-        <w:t xml:space="preserve"> </w:t>
-      </w:r>
-      <w:r>
-        <w:t xml:space="preserve">(using Jenkins and MLflow).</w:t>
-      </w:r>
-    </w:p>
-    <w:p>
-      <w:pPr>
-        <w:pStyle w:val="Heading3"/>
-      </w:pPr>
-      <w:bookmarkStart w:id="38" w:name="data-scientist---ancestry-product-23andme"/>
-      <w:r>
-        <w:rPr>
+        <w:t xml:space="preserve">Data Scientist - Ancestry Product •</w:t>
+      </w:r>
+      <w:r>
+        <w:rPr>
+          <w:iCs/>
           <w:i/>
         </w:rPr>
-        <w:t xml:space="preserve">Data Scientist - Ancestry Product •</w:t>
-      </w:r>
-      <w:r>
-        <w:rPr>
-          <w:i/>
-        </w:rPr>
-        <w:t xml:space="preserve"> </w:t>
-      </w:r>
-      <w:hyperlink r:id="rId35">
+        <w:t xml:space="preserve"> </w:t>
+      </w:r>
+      <w:hyperlink r:id="rId33">
         <w:r>
           <w:rPr>
             <w:rStyle w:val="Hyperlink"/>
+            <w:iCs/>
             <w:i/>
           </w:rPr>
           <w:t xml:space="preserve">23andMe</w:t>
         </w:r>
       </w:hyperlink>
-      <w:bookmarkEnd w:id="38"/>
-    </w:p>
+    </w:p>
+    <w:bookmarkStart w:id="36" w:name="nov-2018---apr-2020-sunnyvale-ca"/>
     <w:p>
       <w:pPr>
         <w:pStyle w:val="Heading5"/>
       </w:pPr>
-      <w:bookmarkStart w:id="39" w:name="nov-2018---apr-2020-sunnyvale-ca"/>
       <w:r>
         <w:t xml:space="preserve">Nov 2018 - Apr 2020 (Sunnyvale, CA)</w:t>
       </w:r>
-      <w:bookmarkEnd w:id="39"/>
-    </w:p>
-    <w:p>
-      <w:pPr>
+    </w:p>
+    <w:p>
+      <w:pPr>
+        <w:numPr>
+          <w:ilvl w:val="0"/>
+          <w:numId w:val="1002"/>
+        </w:numPr>
         <w:pStyle w:val="Compact"/>
+      </w:pPr>
+      <w:r>
+        <w:t xml:space="preserve">Developed (and now maintain) current version of machine-learning based country matching algorithm which reaches &gt;10 million customers worldwide.</w:t>
+      </w:r>
+    </w:p>
+    <w:p>
+      <w:pPr>
         <w:numPr>
+          <w:ilvl w:val="0"/>
           <w:numId w:val="1002"/>
+        </w:numPr>
+        <w:pStyle w:val="Compact"/>
+      </w:pPr>
+      <w:r>
+        <w:t xml:space="preserve">Adapted new Recent Ancestor Locations to run as a microservice on AWS backed hardware using MLflow for model artifact tracking.</w:t>
+      </w:r>
+    </w:p>
+    <w:p>
+      <w:pPr>
+        <w:numPr>
           <w:ilvl w:val="0"/>
+          <w:numId w:val="1002"/>
         </w:numPr>
-      </w:pPr>
-      <w:r>
-        <w:t xml:space="preserve">Developed (and now maintain) current version of machine-learning based country matching algorithm which reaches &gt;10 million customers worldwide.</w:t>
-      </w:r>
-    </w:p>
-    <w:p>
-      <w:pPr>
         <w:pStyle w:val="Compact"/>
-        <w:numPr>
-          <w:numId w:val="1002"/>
-          <w:ilvl w:val="0"/>
-        </w:numPr>
-      </w:pPr>
-      <w:r>
-        <w:t xml:space="preserve">Adapted new Recent Ancestor Locations to run as a microservice on AWS backed hardware using MLflow for model artifact tracking.</w:t>
-      </w:r>
-    </w:p>
-    <w:p>
-      <w:pPr>
-        <w:pStyle w:val="Compact"/>
-        <w:numPr>
-          <w:numId w:val="1002"/>
-          <w:ilvl w:val="0"/>
-        </w:numPr>
       </w:pPr>
       <w:r>
         <w:t xml:space="preserve">Improved graph-based techniques for unsupervised identification of populations by genetic relationships.</w:t>
       </w:r>
     </w:p>
+    <w:bookmarkEnd w:id="36"/>
+    <w:bookmarkEnd w:id="37"/>
+    <w:bookmarkStart w:id="40" w:name="bioinformatician-iv-scripps-research"/>
     <w:p>
       <w:pPr>
         <w:pStyle w:val="Heading3"/>
       </w:pPr>
-      <w:bookmarkStart w:id="41" w:name="bioinformatician-iv-scripps-research"/>
-      <w:r>
-        <w:rPr>
+      <w:r>
+        <w:rPr>
+          <w:iCs/>
           <w:i/>
         </w:rPr>
         <w:t xml:space="preserve">Bioinformatician IV •</w:t>
       </w:r>
       <w:r>
         <w:rPr>
+          <w:iCs/>
           <w:i/>
         </w:rPr>
         <w:t xml:space="preserve"> </w:t>
       </w:r>
-      <w:hyperlink r:id="rId40">
+      <w:hyperlink r:id="rId38">
         <w:r>
           <w:rPr>
             <w:rStyle w:val="Hyperlink"/>
+            <w:iCs/>
             <w:i/>
           </w:rPr>
           <w:t xml:space="preserve">Scripps Research</w:t>
         </w:r>
       </w:hyperlink>
-      <w:bookmarkEnd w:id="41"/>
-    </w:p>
+    </w:p>
+    <w:bookmarkStart w:id="39" w:name="may-2018---oct-2018-san-diego-ca"/>
     <w:p>
       <w:pPr>
         <w:pStyle w:val="Heading5"/>
       </w:pPr>
-      <w:bookmarkStart w:id="42" w:name="may-2018---oct-2018-san-diego-ca"/>
       <w:r>
         <w:t xml:space="preserve">May 2018 - Oct 2018 (San Diego, CA)</w:t>
       </w:r>
-      <w:bookmarkEnd w:id="42"/>
-    </w:p>
-    <w:p>
-      <w:pPr>
+    </w:p>
+    <w:p>
+      <w:pPr>
+        <w:numPr>
+          <w:ilvl w:val="0"/>
+          <w:numId w:val="1003"/>
+        </w:numPr>
         <w:pStyle w:val="Compact"/>
-        <w:numPr>
-          <w:numId w:val="1003"/>
-          <w:ilvl w:val="0"/>
-        </w:numPr>
       </w:pPr>
       <w:r>
         <w:t xml:space="preserve">Wrote robust automated sequencing pipelines for Oxford Nanopore data using Common Workflow Language (CWL) for realtime microbial diagnostics,</w:t>
@@ -609,6 +604,7 @@
       </w:r>
       <w:r>
         <w:rPr>
+          <w:iCs/>
           <w:i/>
         </w:rPr>
         <w:t xml:space="preserve">de novo</w:t>
@@ -620,125 +616,131 @@
         <w:t xml:space="preserve">genome assembly, and variant calling.</w:t>
       </w:r>
     </w:p>
+    <w:bookmarkEnd w:id="39"/>
+    <w:bookmarkEnd w:id="40"/>
+    <w:bookmarkStart w:id="43" w:name="X57127034e56f25792d9404cf1a73c2163c5846d"/>
     <w:p>
       <w:pPr>
         <w:pStyle w:val="Heading3"/>
       </w:pPr>
-      <w:bookmarkStart w:id="44" w:name="independent-consultant-juno-diagnosticsmindwerks-startup"/>
-      <w:r>
-        <w:rPr>
+      <w:r>
+        <w:rPr>
+          <w:iCs/>
           <w:i/>
         </w:rPr>
         <w:t xml:space="preserve">Independent Consultant •</w:t>
       </w:r>
       <w:r>
         <w:rPr>
+          <w:iCs/>
           <w:i/>
         </w:rPr>
         <w:t xml:space="preserve"> </w:t>
       </w:r>
-      <w:hyperlink r:id="rId43">
+      <w:hyperlink r:id="rId41">
         <w:r>
           <w:rPr>
             <w:rStyle w:val="Hyperlink"/>
+            <w:iCs/>
             <w:i/>
           </w:rPr>
-          <w:t xml:space="preserve">Juno Diagnostics/Mindwerks (startup)</w:t>
+          <w:t xml:space="preserve">Juno Diagnostics (startup - $25 million Series A closed in May 2021)</w:t>
         </w:r>
       </w:hyperlink>
-      <w:bookmarkEnd w:id="44"/>
-    </w:p>
+    </w:p>
+    <w:bookmarkStart w:id="42" w:name="sept-2017---feb-2018-san-diego-ca"/>
     <w:p>
       <w:pPr>
         <w:pStyle w:val="Heading5"/>
       </w:pPr>
-      <w:bookmarkStart w:id="45" w:name="sept-2017---feb-2018-san-diego-ca"/>
       <w:r>
         <w:t xml:space="preserve">Sept 2017 - Feb 2018 (San Diego, CA)</w:t>
       </w:r>
-      <w:bookmarkEnd w:id="45"/>
-    </w:p>
-    <w:p>
-      <w:pPr>
+    </w:p>
+    <w:p>
+      <w:pPr>
+        <w:numPr>
+          <w:ilvl w:val="0"/>
+          <w:numId w:val="1004"/>
+        </w:numPr>
         <w:pStyle w:val="Compact"/>
+      </w:pPr>
+      <w:r>
+        <w:t xml:space="preserve">Developed novel IP utilizing Tensorflow deep neural networks for identifying genetic abnormalities from sequencing of cell-free DNA.</w:t>
+      </w:r>
+    </w:p>
+    <w:p>
+      <w:pPr>
         <w:numPr>
+          <w:ilvl w:val="0"/>
           <w:numId w:val="1004"/>
+        </w:numPr>
+        <w:pStyle w:val="Compact"/>
+      </w:pPr>
+      <w:r>
+        <w:t xml:space="preserve">Created a genetic abnormality simulator derived from statistical analysis of human high throughput sequencing data.</w:t>
+      </w:r>
+    </w:p>
+    <w:p>
+      <w:pPr>
+        <w:numPr>
           <w:ilvl w:val="0"/>
+          <w:numId w:val="1004"/>
         </w:numPr>
-      </w:pPr>
-      <w:r>
-        <w:t xml:space="preserve">Developed novel IP utilizing Tensorflow deep neural networks for identifying genetic abnormalities from sequencing of cell-free DNA.</w:t>
-      </w:r>
-    </w:p>
-    <w:p>
-      <w:pPr>
         <w:pStyle w:val="Compact"/>
-        <w:numPr>
-          <w:numId w:val="1004"/>
-          <w:ilvl w:val="0"/>
-        </w:numPr>
-      </w:pPr>
-      <w:r>
-        <w:t xml:space="preserve">Created a genetic abnormality simulator derived from statistical analysis of human high throughput sequencing data.</w:t>
-      </w:r>
-    </w:p>
-    <w:p>
-      <w:pPr>
-        <w:pStyle w:val="Compact"/>
-        <w:numPr>
-          <w:numId w:val="1004"/>
-          <w:ilvl w:val="0"/>
-        </w:numPr>
       </w:pPr>
       <w:r>
         <w:t xml:space="preserve">Authored patent description concerning deep learning applications for diagnosis of genetic conditions.</w:t>
       </w:r>
     </w:p>
+    <w:bookmarkEnd w:id="42"/>
+    <w:bookmarkEnd w:id="43"/>
+    <w:bookmarkStart w:id="47" w:name="data-science-fellow-insight"/>
     <w:p>
       <w:pPr>
         <w:pStyle w:val="Heading3"/>
       </w:pPr>
-      <w:bookmarkStart w:id="47" w:name="data-science-fellow-insight"/>
-      <w:r>
-        <w:rPr>
+      <w:r>
+        <w:rPr>
+          <w:iCs/>
           <w:i/>
         </w:rPr>
         <w:t xml:space="preserve">Data Science Fellow •</w:t>
       </w:r>
       <w:r>
         <w:rPr>
+          <w:iCs/>
           <w:i/>
         </w:rPr>
         <w:t xml:space="preserve"> </w:t>
       </w:r>
-      <w:hyperlink r:id="rId46">
+      <w:hyperlink r:id="rId44">
         <w:r>
           <w:rPr>
             <w:rStyle w:val="Hyperlink"/>
+            <w:iCs/>
             <w:i/>
           </w:rPr>
           <w:t xml:space="preserve">Insight</w:t>
         </w:r>
       </w:hyperlink>
-      <w:bookmarkEnd w:id="47"/>
-    </w:p>
+    </w:p>
+    <w:bookmarkStart w:id="46" w:name="X42a73002ed068ca0209a02ea3138a8ef8e4d288"/>
     <w:p>
       <w:pPr>
         <w:pStyle w:val="Heading5"/>
       </w:pPr>
-      <w:bookmarkStart w:id="48" w:name="jan-2017---apr-2017-remote-session---san-diego-ca"/>
       <w:r>
         <w:t xml:space="preserve">Jan 2017 - Apr 2017 (Remote Session - San Diego, CA)</w:t>
       </w:r>
-      <w:bookmarkEnd w:id="48"/>
-    </w:p>
-    <w:p>
-      <w:pPr>
+    </w:p>
+    <w:p>
+      <w:pPr>
+        <w:numPr>
+          <w:ilvl w:val="0"/>
+          <w:numId w:val="1005"/>
+        </w:numPr>
         <w:pStyle w:val="Compact"/>
-        <w:numPr>
-          <w:numId w:val="1005"/>
-          <w:ilvl w:val="0"/>
-        </w:numPr>
       </w:pPr>
       <w:r>
         <w:t xml:space="preserve">Wrote</w:t>
@@ -746,7 +748,7 @@
       <w:r>
         <w:t xml:space="preserve"> </w:t>
       </w:r>
-      <w:hyperlink r:id="rId49">
+      <w:hyperlink r:id="rId45">
         <w:r>
           <w:rPr>
             <w:rStyle w:val="Hyperlink"/>
@@ -761,63 +763,66 @@
         <w:t xml:space="preserve">and created an interactive Python Flask web application hosted on Amazon AWS integrated with a Tensorflow back-end for GAN based art generation.</w:t>
       </w:r>
     </w:p>
+    <w:bookmarkEnd w:id="46"/>
+    <w:bookmarkEnd w:id="47"/>
+    <w:bookmarkStart w:id="51" w:name="Xabe380b324b424a0dc96526a86756f6786cdf34"/>
     <w:p>
       <w:pPr>
         <w:pStyle w:val="Heading3"/>
       </w:pPr>
-      <w:bookmarkStart w:id="51" w:name="phd-student-biology-uc-san-diego-scott-a.-rifkin-lab"/>
-      <w:r>
-        <w:rPr>
+      <w:r>
+        <w:rPr>
+          <w:iCs/>
           <w:i/>
         </w:rPr>
         <w:t xml:space="preserve">PhD Student Biology • UC San Diego •</w:t>
       </w:r>
       <w:r>
         <w:rPr>
+          <w:iCs/>
           <w:i/>
         </w:rPr>
         <w:t xml:space="preserve"> </w:t>
       </w:r>
-      <w:hyperlink r:id="rId50">
+      <w:hyperlink r:id="rId48">
         <w:r>
           <w:rPr>
             <w:rStyle w:val="Hyperlink"/>
+            <w:iCs/>
             <w:i/>
           </w:rPr>
           <w:t xml:space="preserve">Scott A. Rifkin Lab</w:t>
         </w:r>
       </w:hyperlink>
-      <w:bookmarkEnd w:id="51"/>
-    </w:p>
+    </w:p>
+    <w:bookmarkStart w:id="50" w:name="aug-2010---may-2017-la-jolla-ca"/>
     <w:p>
       <w:pPr>
         <w:pStyle w:val="Heading5"/>
       </w:pPr>
-      <w:bookmarkStart w:id="52" w:name="aug-2010---may-2017-la-jolla-ca"/>
       <w:r>
         <w:t xml:space="preserve">Aug 2010 - May 2017 (La Jolla, CA)</w:t>
       </w:r>
-      <w:bookmarkEnd w:id="52"/>
-    </w:p>
-    <w:p>
-      <w:pPr>
+    </w:p>
+    <w:p>
+      <w:pPr>
+        <w:numPr>
+          <w:ilvl w:val="0"/>
+          <w:numId w:val="1006"/>
+        </w:numPr>
         <w:pStyle w:val="Compact"/>
+      </w:pPr>
+      <w:r>
+        <w:t xml:space="preserve">Performed research on RNA expression noise during animal development by imaging single molecule RNA expression data &gt;5,000 embryos and analyzing data using self-written MATLAB tools for image segmentation, fluorescence quantification, and image deconvolution.</w:t>
+      </w:r>
+    </w:p>
+    <w:p>
+      <w:pPr>
         <w:numPr>
+          <w:ilvl w:val="0"/>
           <w:numId w:val="1006"/>
-          <w:ilvl w:val="0"/>
         </w:numPr>
-      </w:pPr>
-      <w:r>
-        <w:t xml:space="preserve">Performed research on RNA expression noise during animal development by imaging single molecule RNA expression data &gt;5,000 embryos and analyzing data using self-written MATLAB tools for image segmentation, fluorescence quantification, and image deconvolution.</w:t>
-      </w:r>
-    </w:p>
-    <w:p>
-      <w:pPr>
         <w:pStyle w:val="Compact"/>
-        <w:numPr>
-          <w:numId w:val="1006"/>
-          <w:ilvl w:val="0"/>
-        </w:numPr>
       </w:pPr>
       <w:r>
         <w:t xml:space="preserve">Wrote</w:t>
@@ -825,7 +830,7 @@
       <w:r>
         <w:t xml:space="preserve"> </w:t>
       </w:r>
-      <w:hyperlink r:id="rId53">
+      <w:hyperlink r:id="rId49">
         <w:r>
           <w:rPr>
             <w:rStyle w:val="Hyperlink"/>
@@ -842,11 +847,11 @@
     </w:p>
     <w:p>
       <w:pPr>
+        <w:numPr>
+          <w:ilvl w:val="0"/>
+          <w:numId w:val="1006"/>
+        </w:numPr>
         <w:pStyle w:val="Compact"/>
-        <w:numPr>
-          <w:numId w:val="1006"/>
-          <w:ilvl w:val="0"/>
-        </w:numPr>
       </w:pPr>
       <w:r>
         <w:t xml:space="preserve">Transgenically modified over 70 nematode and Drosophila strains using techniques such as GIBSON assembly, CRISPR/Cas9, MosSCI, and</w:t>
@@ -856,6 +861,7 @@
       </w:r>
       <w:r>
         <w:rPr>
+          <w:iCs/>
           <w:i/>
         </w:rPr>
         <w:t xml:space="preserve">PhiC31</w:t>
@@ -867,15 +873,17 @@
         <w:t xml:space="preserve">integrase.</w:t>
       </w:r>
     </w:p>
+    <w:bookmarkEnd w:id="50"/>
+    <w:bookmarkEnd w:id="51"/>
+    <w:bookmarkEnd w:id="52"/>
+    <w:bookmarkStart w:id="53" w:name="education"/>
     <w:p>
       <w:pPr>
         <w:pStyle w:val="Heading2"/>
       </w:pPr>
-      <w:bookmarkStart w:id="54" w:name="education"/>
       <w:r>
         <w:t xml:space="preserve">Education</w:t>
       </w:r>
-      <w:bookmarkEnd w:id="54"/>
     </w:p>
     <w:p>
       <w:pPr>
@@ -883,6 +891,7 @@
       </w:pPr>
       <w:r>
         <w:rPr>
+          <w:bCs/>
           <w:b/>
         </w:rPr>
         <w:t xml:space="preserve">Ph.D Biology</w:t>
@@ -900,6 +909,7 @@
       </w:pPr>
       <w:r>
         <w:rPr>
+          <w:bCs/>
           <w:b/>
         </w:rPr>
         <w:t xml:space="preserve">B.A. Biological Sciences</w:t>
@@ -909,6 +919,7 @@
       </w:r>
       <w:r>
         <w:rPr>
+          <w:iCs/>
           <w:i/>
         </w:rPr>
         <w:t xml:space="preserve">Genetics and Development, Magna Cum Laude</w:t>
@@ -920,15 +931,15 @@
         <w:t xml:space="preserve">Cornell University, 2006 - 2010</w:t>
       </w:r>
     </w:p>
+    <w:bookmarkEnd w:id="53"/>
+    <w:bookmarkStart w:id="57" w:name="activities-and-interests"/>
     <w:p>
       <w:pPr>
         <w:pStyle w:val="Heading2"/>
       </w:pPr>
-      <w:bookmarkStart w:id="55" w:name="activities-and-interests"/>
       <w:r>
         <w:t xml:space="preserve">Activities and interests</w:t>
       </w:r>
-      <w:bookmarkEnd w:id="55"/>
     </w:p>
     <w:p>
       <w:pPr>
@@ -936,6 +947,7 @@
       </w:pPr>
       <w:r>
         <w:rPr>
+          <w:bCs/>
           <w:b/>
         </w:rPr>
         <w:t xml:space="preserve">Hobbies</w:t>
@@ -943,21 +955,20 @@
     </w:p>
     <w:p>
       <w:pPr>
-        <w:pStyle w:val="Compact"/>
         <w:pStyle w:val="Definition"/>
       </w:pPr>
       <w:r>
-        <w:t xml:space="preserve">I enjoy running, painting, and during the pandemic,</w:t>
-      </w:r>
-      <w:r>
-        <w:t xml:space="preserve"> </w:t>
-      </w:r>
-      <w:hyperlink r:id="rId56">
+        <w:t xml:space="preserve">I enjoy running, painting. During the pandemic,</w:t>
+      </w:r>
+      <w:r>
+        <w:t xml:space="preserve"> </w:t>
+      </w:r>
+      <w:hyperlink r:id="rId54">
         <w:r>
           <w:rPr>
             <w:rStyle w:val="Hyperlink"/>
           </w:rPr>
-          <w:t xml:space="preserve">I worked on making a VR space shooter simulator.</w:t>
+          <w:t xml:space="preserve">I developed a VR space sim game</w:t>
         </w:r>
       </w:hyperlink>
     </w:p>
@@ -967,6 +978,7 @@
       </w:pPr>
       <w:r>
         <w:rPr>
+          <w:bCs/>
           <w:b/>
         </w:rPr>
         <w:t xml:space="preserve">Extracurricular Activities</w:t>
@@ -974,7 +986,6 @@
     </w:p>
     <w:p>
       <w:pPr>
-        <w:pStyle w:val="Compact"/>
         <w:pStyle w:val="Definition"/>
       </w:pPr>
       <w:r>
@@ -983,7 +994,7 @@
       <w:r>
         <w:t xml:space="preserve"> </w:t>
       </w:r>
-      <w:hyperlink r:id="rId57">
+      <w:hyperlink r:id="rId55">
         <w:r>
           <w:rPr>
             <w:rStyle w:val="Hyperlink"/>
@@ -1000,7 +1011,7 @@
       <w:r>
         <w:t xml:space="preserve"> </w:t>
       </w:r>
-      <w:hyperlink r:id="rId58">
+      <w:hyperlink r:id="rId56">
         <w:r>
           <w:rPr>
             <w:rStyle w:val="Hyperlink"/>
@@ -1012,7 +1023,7 @@
         <w:t xml:space="preserve"> </w:t>
       </w:r>
       <w:r>
-        <w:t xml:space="preserve">• Triple Helix (writer) • Friends of Farmworkers (tutor)</w:t>
+        <w:t xml:space="preserve">• Friends of Farmworkers (tutor)</w:t>
       </w:r>
     </w:p>
     <w:p>
@@ -1022,6 +1033,8 @@
         </w:pict>
       </w:r>
     </w:p>
+    <w:bookmarkEnd w:id="57"/>
+    <w:bookmarkEnd w:id="58"/>
     <w:sectPr/>
   </w:body>
 </w:document>
@@ -1053,17 +1066,14 @@
 <file path=word/numbering.xml><?xml version="1.0" encoding="utf-8"?>
 <w:numbering xmlns:w="http://schemas.openxmlformats.org/wordprocessingml/2006/main">
   <w:abstractNum w:abstractNumId="990">
-    <w:nsid w:val="170cd2de"/>
+    <w:nsid w:val="A990"/>
     <w:multiLevelType w:val="multilevel"/>
     <w:lvl w:ilvl="0">
       <w:numFmt w:val="bullet"/>
       <w:lvlText w:val=" "/>
       <w:lvlJc w:val="left"/>
       <w:pPr>
-        <w:tabs>
-          <w:tab w:val="num" w:pos="0"/>
-        </w:tabs>
-        <w:ind w:left="480" w:hanging="480"/>
+        <w:ind w:left="720" w:hanging="480"/>
       </w:pPr>
     </w:lvl>
     <w:lvl w:ilvl="1">
@@ -1071,10 +1081,7 @@
       <w:lvlText w:val=" "/>
       <w:lvlJc w:val="left"/>
       <w:pPr>
-        <w:tabs>
-          <w:tab w:val="num" w:pos="720"/>
-        </w:tabs>
-        <w:ind w:left="1200" w:hanging="480"/>
+        <w:ind w:left="1440" w:hanging="480"/>
       </w:pPr>
     </w:lvl>
     <w:lvl w:ilvl="2">
@@ -1082,10 +1089,7 @@
       <w:lvlText w:val=" "/>
       <w:lvlJc w:val="left"/>
       <w:pPr>
-        <w:tabs>
-          <w:tab w:val="num" w:pos="1440"/>
-        </w:tabs>
-        <w:ind w:left="1920" w:hanging="480"/>
+        <w:ind w:left="2160" w:hanging="480"/>
       </w:pPr>
     </w:lvl>
     <w:lvl w:ilvl="3">
@@ -1093,10 +1097,7 @@
       <w:lvlText w:val=" "/>
       <w:lvlJc w:val="left"/>
       <w:pPr>
-        <w:tabs>
-          <w:tab w:val="num" w:pos="2160"/>
-        </w:tabs>
-        <w:ind w:left="2640" w:hanging="480"/>
+        <w:ind w:left="2880" w:hanging="480"/>
       </w:pPr>
     </w:lvl>
     <w:lvl w:ilvl="4">
@@ -1104,10 +1105,7 @@
       <w:lvlText w:val=" "/>
       <w:lvlJc w:val="left"/>
       <w:pPr>
-        <w:tabs>
-          <w:tab w:val="num" w:pos="2880"/>
-        </w:tabs>
-        <w:ind w:left="3360" w:hanging="480"/>
+        <w:ind w:left="3600" w:hanging="480"/>
       </w:pPr>
     </w:lvl>
     <w:lvl w:ilvl="5">
@@ -1115,10 +1113,7 @@
       <w:lvlText w:val=" "/>
       <w:lvlJc w:val="left"/>
       <w:pPr>
-        <w:tabs>
-          <w:tab w:val="num" w:pos="3600"/>
-        </w:tabs>
-        <w:ind w:left="4080" w:hanging="480"/>
+        <w:ind w:left="4320" w:hanging="480"/>
       </w:pPr>
     </w:lvl>
     <w:lvl w:ilvl="6">
@@ -1126,10 +1121,7 @@
       <w:lvlText w:val=" "/>
       <w:lvlJc w:val="left"/>
       <w:pPr>
-        <w:tabs>
-          <w:tab w:val="num" w:pos="4320"/>
-        </w:tabs>
-        <w:ind w:left="4800" w:hanging="480"/>
+        <w:ind w:left="5040" w:hanging="480"/>
       </w:pPr>
     </w:lvl>
     <w:lvl w:ilvl="7">
@@ -1137,10 +1129,7 @@
       <w:lvlText w:val=" "/>
       <w:lvlJc w:val="left"/>
       <w:pPr>
-        <w:tabs>
-          <w:tab w:val="num" w:pos="5040"/>
-        </w:tabs>
-        <w:ind w:left="5520" w:hanging="480"/>
+        <w:ind w:left="5760" w:hanging="480"/>
       </w:pPr>
     </w:lvl>
     <w:lvl w:ilvl="8">
@@ -1148,128 +1137,19 @@
       <w:lvlText w:val=" "/>
       <w:lvlJc w:val="left"/>
       <w:pPr>
-        <w:tabs>
-          <w:tab w:val="num" w:pos="5760"/>
-        </w:tabs>
-        <w:ind w:left="6240" w:hanging="480"/>
-      </w:pPr>
-    </w:lvl>
-  </w:abstractNum>
-  <w:abstractNum w:abstractNumId="990">
-    <w:nsid w:val="2c1ae401"/>
-    <w:multiLevelType w:val="multilevel"/>
-    <w:lvl w:ilvl="0">
-      <w:numFmt w:val="bullet"/>
-      <w:lvlText w:val=" "/>
-      <w:lvlJc w:val="left"/>
-      <w:pPr>
-        <w:tabs>
-          <w:tab w:val="num" w:pos="0"/>
-        </w:tabs>
-        <w:ind w:left="480" w:hanging="480"/>
-      </w:pPr>
-    </w:lvl>
-    <w:lvl w:ilvl="1">
-      <w:numFmt w:val="bullet"/>
-      <w:lvlText w:val=" "/>
-      <w:lvlJc w:val="left"/>
-      <w:pPr>
-        <w:tabs>
-          <w:tab w:val="num" w:pos="720"/>
-        </w:tabs>
-        <w:ind w:left="1200" w:hanging="480"/>
-      </w:pPr>
-    </w:lvl>
-    <w:lvl w:ilvl="2">
-      <w:numFmt w:val="bullet"/>
-      <w:lvlText w:val=" "/>
-      <w:lvlJc w:val="left"/>
-      <w:pPr>
-        <w:tabs>
-          <w:tab w:val="num" w:pos="1440"/>
-        </w:tabs>
-        <w:ind w:left="1920" w:hanging="480"/>
-      </w:pPr>
-    </w:lvl>
-    <w:lvl w:ilvl="3">
-      <w:numFmt w:val="bullet"/>
-      <w:lvlText w:val=" "/>
-      <w:lvlJc w:val="left"/>
-      <w:pPr>
-        <w:tabs>
-          <w:tab w:val="num" w:pos="2160"/>
-        </w:tabs>
-        <w:ind w:left="2640" w:hanging="480"/>
-      </w:pPr>
-    </w:lvl>
-    <w:lvl w:ilvl="4">
-      <w:numFmt w:val="bullet"/>
-      <w:lvlText w:val=" "/>
-      <w:lvlJc w:val="left"/>
-      <w:pPr>
-        <w:tabs>
-          <w:tab w:val="num" w:pos="2880"/>
-        </w:tabs>
-        <w:ind w:left="3360" w:hanging="480"/>
-      </w:pPr>
-    </w:lvl>
-    <w:lvl w:ilvl="5">
-      <w:numFmt w:val="bullet"/>
-      <w:lvlText w:val=" "/>
-      <w:lvlJc w:val="left"/>
-      <w:pPr>
-        <w:tabs>
-          <w:tab w:val="num" w:pos="3600"/>
-        </w:tabs>
-        <w:ind w:left="4080" w:hanging="480"/>
-      </w:pPr>
-    </w:lvl>
-    <w:lvl w:ilvl="6">
-      <w:numFmt w:val="bullet"/>
-      <w:lvlText w:val=" "/>
-      <w:lvlJc w:val="left"/>
-      <w:pPr>
-        <w:tabs>
-          <w:tab w:val="num" w:pos="4320"/>
-        </w:tabs>
-        <w:ind w:left="4800" w:hanging="480"/>
-      </w:pPr>
-    </w:lvl>
-    <w:lvl w:ilvl="7">
-      <w:numFmt w:val="bullet"/>
-      <w:lvlText w:val=" "/>
-      <w:lvlJc w:val="left"/>
-      <w:pPr>
-        <w:tabs>
-          <w:tab w:val="num" w:pos="5040"/>
-        </w:tabs>
-        <w:ind w:left="5520" w:hanging="480"/>
-      </w:pPr>
-    </w:lvl>
-    <w:lvl w:ilvl="8">
-      <w:numFmt w:val="bullet"/>
-      <w:lvlText w:val=" "/>
-      <w:lvlJc w:val="left"/>
-      <w:pPr>
-        <w:tabs>
-          <w:tab w:val="num" w:pos="5760"/>
-        </w:tabs>
-        <w:ind w:left="6240" w:hanging="480"/>
+        <w:ind w:left="6480" w:hanging="480"/>
       </w:pPr>
     </w:lvl>
   </w:abstractNum>
   <w:abstractNum w:abstractNumId="991">
-    <w:nsid w:val="ea454b4c"/>
+    <w:nsid w:val="A991"/>
     <w:multiLevelType w:val="multilevel"/>
     <w:lvl w:ilvl="0">
       <w:numFmt w:val="bullet"/>
       <w:lvlText w:val="•"/>
       <w:lvlJc w:val="left"/>
       <w:pPr>
-        <w:tabs>
-          <w:tab w:val="num" w:pos="0"/>
-        </w:tabs>
-        <w:ind w:left="480" w:hanging="480"/>
+        <w:ind w:left="720" w:hanging="480"/>
       </w:pPr>
     </w:lvl>
     <w:lvl w:ilvl="1">
@@ -1277,10 +1157,7 @@
       <w:lvlText w:val="–"/>
       <w:lvlJc w:val="left"/>
       <w:pPr>
-        <w:tabs>
-          <w:tab w:val="num" w:pos="720"/>
-        </w:tabs>
-        <w:ind w:left="1200" w:hanging="480"/>
+        <w:ind w:left="1440" w:hanging="480"/>
       </w:pPr>
     </w:lvl>
     <w:lvl w:ilvl="2">
@@ -1288,10 +1165,7 @@
       <w:lvlText w:val="•"/>
       <w:lvlJc w:val="left"/>
       <w:pPr>
-        <w:tabs>
-          <w:tab w:val="num" w:pos="1440"/>
-        </w:tabs>
-        <w:ind w:left="1920" w:hanging="480"/>
+        <w:ind w:left="2160" w:hanging="480"/>
       </w:pPr>
     </w:lvl>
     <w:lvl w:ilvl="3">
@@ -1299,10 +1173,7 @@
       <w:lvlText w:val="–"/>
       <w:lvlJc w:val="left"/>
       <w:pPr>
-        <w:tabs>
-          <w:tab w:val="num" w:pos="2160"/>
-        </w:tabs>
-        <w:ind w:left="2640" w:hanging="480"/>
+        <w:ind w:left="2880" w:hanging="480"/>
       </w:pPr>
     </w:lvl>
     <w:lvl w:ilvl="4">
@@ -1310,10 +1181,7 @@
       <w:lvlText w:val="•"/>
       <w:lvlJc w:val="left"/>
       <w:pPr>
-        <w:tabs>
-          <w:tab w:val="num" w:pos="2880"/>
-        </w:tabs>
-        <w:ind w:left="3360" w:hanging="480"/>
+        <w:ind w:left="3600" w:hanging="480"/>
       </w:pPr>
     </w:lvl>
     <w:lvl w:ilvl="5">
@@ -1321,10 +1189,7 @@
       <w:lvlText w:val="–"/>
       <w:lvlJc w:val="left"/>
       <w:pPr>
-        <w:tabs>
-          <w:tab w:val="num" w:pos="3600"/>
-        </w:tabs>
-        <w:ind w:left="4080" w:hanging="480"/>
+        <w:ind w:left="4320" w:hanging="480"/>
       </w:pPr>
     </w:lvl>
     <w:lvl w:ilvl="6">
@@ -1332,10 +1197,7 @@
       <w:lvlText w:val="•"/>
       <w:lvlJc w:val="left"/>
       <w:pPr>
-        <w:tabs>
-          <w:tab w:val="num" w:pos="4320"/>
-        </w:tabs>
-        <w:ind w:left="4800" w:hanging="480"/>
+        <w:ind w:left="5040" w:hanging="480"/>
       </w:pPr>
     </w:lvl>
     <w:lvl w:ilvl="7">
@@ -1343,10 +1205,7 @@
       <w:lvlText w:val="–"/>
       <w:lvlJc w:val="left"/>
       <w:pPr>
-        <w:tabs>
-          <w:tab w:val="num" w:pos="5040"/>
-        </w:tabs>
-        <w:ind w:left="5520" w:hanging="480"/>
+        <w:ind w:left="5760" w:hanging="480"/>
       </w:pPr>
     </w:lvl>
     <w:lvl w:ilvl="8">
@@ -1354,16 +1213,10 @@
       <w:lvlText w:val="•"/>
       <w:lvlJc w:val="left"/>
       <w:pPr>
-        <w:tabs>
-          <w:tab w:val="num" w:pos="5760"/>
-        </w:tabs>
-        <w:ind w:left="6240" w:hanging="480"/>
+        <w:ind w:left="6480" w:hanging="480"/>
       </w:pPr>
     </w:lvl>
   </w:abstractNum>
-  <w:num w:numId="1000">
-    <w:abstractNumId w:val="990"/>
-  </w:num>
   <w:num w:numId="1000">
     <w:abstractNumId w:val="990"/>
   </w:num>
@@ -1393,10 +1246,10 @@
   <w:docDefaults>
     <w:rPrDefault>
       <w:rPr>
-        <w:rFonts w:asciiTheme="minorHAnsi" w:eastAsiaTheme="minorHAnsi" w:hAnsiTheme="minorHAnsi" w:cstheme="minorBidi"/>
+        <w:rFonts w:asciiTheme="minorHAnsi" w:cstheme="minorBidi" w:eastAsiaTheme="minorHAnsi" w:hAnsiTheme="minorHAnsi"/>
         <w:sz w:val="24"/>
         <w:szCs w:val="24"/>
-        <w:lang w:val="en-US" w:eastAsia="en-US" w:bidi="ar-SA"/>
+        <w:lang w:bidi="ar-SA" w:eastAsia="en-US" w:val="en-US"/>
       </w:rPr>
     </w:rPrDefault>
     <w:pPrDefault>
@@ -1405,35 +1258,35 @@
       </w:pPr>
     </w:pPrDefault>
   </w:docDefaults>
-  <w:latentStyles w:defLockedState="0" w:defUIPriority="0" w:defSemiHidden="0" w:defUnhideWhenUsed="0" w:defQFormat="0" w:count="276"/>
-  <w:style w:type="paragraph" w:default="1" w:styleId="Normal">
+  <w:latentStyles w:count="276" w:defLockedState="0" w:defQFormat="0" w:defSemiHidden="0" w:defUIPriority="0" w:defUnhideWhenUsed="0"/>
+  <w:style w:default="1" w:styleId="Normal" w:type="paragraph">
     <w:name w:val="Normal"/>
     <w:qFormat/>
   </w:style>
-  <w:style w:type="paragraph" w:styleId="BodyText">
+  <w:style w:styleId="BodyText" w:type="paragraph">
     <w:name w:val="Body Text"/>
     <w:basedOn w:val="Normal"/>
     <w:link w:val="BodyTextChar"/>
     <w:pPr>
-      <w:spacing w:before="180" w:after="180"/>
+      <w:spacing w:after="180" w:before="180"/>
     </w:pPr>
     <w:qFormat/>
   </w:style>
-  <w:style w:type="paragraph" w:customStyle="1" w:styleId="FirstParagraph">
+  <w:style w:customStyle="1" w:styleId="FirstParagraph" w:type="paragraph">
     <w:name w:val="First Paragraph"/>
     <w:basedOn w:val="BodyText"/>
     <w:next w:val="BodyText"/>
     <w:qFormat/>
   </w:style>
-  <w:style w:type="paragraph" w:customStyle="1" w:styleId="Compact">
+  <w:style w:customStyle="1" w:styleId="Compact" w:type="paragraph">
     <w:name w:val="Compact"/>
     <w:basedOn w:val="BodyText"/>
     <w:qFormat/>
     <w:pPr>
-      <w:spacing w:before="36" w:after="36"/>
+      <w:spacing w:after="36" w:before="36"/>
     </w:pPr>
   </w:style>
-  <w:style w:type="paragraph" w:styleId="Title">
+  <w:style w:styleId="Title" w:type="paragraph">
     <w:name w:val="Title"/>
     <w:basedOn w:val="Normal"/>
     <w:next w:val="BodyText"/>
@@ -1441,19 +1294,19 @@
     <w:pPr>
       <w:keepNext/>
       <w:keepLines/>
-      <w:spacing w:before="480" w:after="240"/>
+      <w:spacing w:after="240" w:before="480"/>
       <w:jc w:val="center"/>
     </w:pPr>
     <w:rPr>
-      <w:rFonts w:asciiTheme="majorHAnsi" w:eastAsiaTheme="majorEastAsia" w:hAnsiTheme="majorHAnsi" w:cstheme="majorBidi"/>
+      <w:rFonts w:asciiTheme="majorHAnsi" w:cstheme="majorBidi" w:eastAsiaTheme="majorEastAsia" w:hAnsiTheme="majorHAnsi"/>
       <w:b/>
       <w:bCs/>
-      <w:color w:val="345A8A" w:themeColor="accent1" w:themeShade="B5"/>
+      <w:color w:themeColor="accent1" w:themeShade="B5" w:val="345A8A"/>
       <w:sz w:val="36"/>
       <w:szCs w:val="36"/>
     </w:rPr>
   </w:style>
-  <w:style w:type="paragraph" w:styleId="Subtitle">
+  <w:style w:styleId="Subtitle" w:type="paragraph">
     <w:name w:val="Subtitle"/>
     <w:basedOn w:val="Title"/>
     <w:next w:val="BodyText"/>
@@ -1461,7 +1314,7 @@
     <w:pPr>
       <w:keepNext/>
       <w:keepLines/>
-      <w:spacing w:before="240" w:after="240"/>
+      <w:spacing w:after="240" w:before="240"/>
       <w:jc w:val="center"/>
     </w:pPr>
     <w:rPr>
@@ -1469,7 +1322,7 @@
       <w:szCs w:val="30"/>
     </w:rPr>
   </w:style>
-  <w:style w:type="paragraph" w:customStyle="1" w:styleId="Author">
+  <w:style w:customStyle="1" w:styleId="Author" w:type="paragraph">
     <w:name w:val="Author"/>
     <w:next w:val="BodyText"/>
     <w:qFormat/>
@@ -1479,7 +1332,7 @@
       <w:jc w:val="center"/>
     </w:pPr>
   </w:style>
-  <w:style w:type="paragraph" w:styleId="Date">
+  <w:style w:styleId="Date" w:type="paragraph">
     <w:name w:val="Date"/>
     <w:next w:val="BodyText"/>
     <w:qFormat/>
@@ -1489,7 +1342,7 @@
       <w:jc w:val="center"/>
     </w:pPr>
   </w:style>
-  <w:style w:type="paragraph" w:customStyle="1" w:styleId="Abstract">
+  <w:style w:customStyle="1" w:styleId="Abstract" w:type="paragraph">
     <w:name w:val="Abstract"/>
     <w:basedOn w:val="Normal"/>
     <w:next w:val="BodyText"/>
@@ -1497,14 +1350,14 @@
     <w:pPr>
       <w:keepNext/>
       <w:keepLines/>
-      <w:spacing w:before="300" w:after="300"/>
+      <w:spacing w:after="300" w:before="300"/>
     </w:pPr>
     <w:rPr>
       <w:sz w:val="20"/>
       <w:szCs w:val="20"/>
     </w:rPr>
   </w:style>
-  <w:style w:type="paragraph" w:styleId="Bibliography">
+  <w:style w:styleId="Bibliography" w:type="paragraph">
     <w:name w:val="Bibliography"/>
     <w:basedOn w:val="Normal"/>
     <w:next w:val="Bibliography"/>
@@ -1512,7 +1365,7 @@
     <w:pPr/>
     <w:rPr/>
   </w:style>
-  <w:style w:type="paragraph" w:styleId="Heading1">
+  <w:style w:styleId="Heading1" w:type="paragraph">
     <w:name w:val="Heading 1"/>
     <w:basedOn w:val="Normal"/>
     <w:next w:val="BodyText"/>
@@ -1521,19 +1374,19 @@
     <w:pPr>
       <w:keepNext/>
       <w:keepLines/>
-      <w:spacing w:before="480" w:after="0"/>
+      <w:spacing w:after="0" w:before="480"/>
       <w:outlineLvl w:val="0"/>
     </w:pPr>
     <w:rPr>
-      <w:rFonts w:asciiTheme="majorHAnsi" w:eastAsiaTheme="majorEastAsia" w:hAnsiTheme="majorHAnsi" w:cstheme="majorBidi"/>
+      <w:rFonts w:asciiTheme="majorHAnsi" w:cstheme="majorBidi" w:eastAsiaTheme="majorEastAsia" w:hAnsiTheme="majorHAnsi"/>
       <w:b/>
       <w:bCs/>
-      <w:color w:val="345A8A" w:themeColor="accent1" w:themeShade="B5"/>
+      <w:color w:themeColor="accent1" w:val="4F81BD"/>
       <w:sz w:val="32"/>
       <w:szCs w:val="32"/>
     </w:rPr>
   </w:style>
-  <w:style w:type="paragraph" w:styleId="Heading2">
+  <w:style w:styleId="Heading2" w:type="paragraph">
     <w:name w:val="Heading 2"/>
     <w:basedOn w:val="Normal"/>
     <w:next w:val="BodyText"/>
@@ -1543,19 +1396,19 @@
     <w:pPr>
       <w:keepNext/>
       <w:keepLines/>
-      <w:spacing w:before="200" w:after="0"/>
+      <w:spacing w:after="0" w:before="200"/>
       <w:outlineLvl w:val="1"/>
     </w:pPr>
     <w:rPr>
-      <w:rFonts w:asciiTheme="majorHAnsi" w:eastAsiaTheme="majorEastAsia" w:hAnsiTheme="majorHAnsi" w:cstheme="majorBidi"/>
+      <w:rFonts w:asciiTheme="majorHAnsi" w:cstheme="majorBidi" w:eastAsiaTheme="majorEastAsia" w:hAnsiTheme="majorHAnsi"/>
       <w:b/>
       <w:bCs/>
-      <w:color w:val="4F81BD" w:themeColor="accent1"/>
-      <w:sz w:val="32"/>
-      <w:szCs w:val="32"/>
-    </w:rPr>
-  </w:style>
-  <w:style w:type="paragraph" w:styleId="Heading3">
+      <w:color w:themeColor="accent1" w:val="4F81BD"/>
+      <w:sz w:val="28"/>
+      <w:szCs w:val="28"/>
+    </w:rPr>
+  </w:style>
+  <w:style w:styleId="Heading3" w:type="paragraph">
     <w:name w:val="Heading 3"/>
     <w:basedOn w:val="Normal"/>
     <w:next w:val="BodyText"/>
@@ -1565,19 +1418,19 @@
     <w:pPr>
       <w:keepNext/>
       <w:keepLines/>
-      <w:spacing w:before="200" w:after="0"/>
+      <w:spacing w:after="0" w:before="200"/>
       <w:outlineLvl w:val="2"/>
     </w:pPr>
     <w:rPr>
-      <w:rFonts w:asciiTheme="majorHAnsi" w:eastAsiaTheme="majorEastAsia" w:hAnsiTheme="majorHAnsi" w:cstheme="majorBidi"/>
+      <w:rFonts w:asciiTheme="majorHAnsi" w:cstheme="majorBidi" w:eastAsiaTheme="majorEastAsia" w:hAnsiTheme="majorHAnsi"/>
       <w:b/>
       <w:bCs/>
-      <w:color w:val="4F81BD" w:themeColor="accent1"/>
-      <w:sz w:val="28"/>
-      <w:szCs w:val="28"/>
-    </w:rPr>
-  </w:style>
-  <w:style w:type="paragraph" w:styleId="Heading4">
+      <w:color w:themeColor="accent1" w:val="4F81BD"/>
+      <w:sz w:val="24"/>
+      <w:szCs w:val="24"/>
+    </w:rPr>
+  </w:style>
+  <w:style w:styleId="Heading4" w:type="paragraph">
     <w:name w:val="Heading 4"/>
     <w:basedOn w:val="Normal"/>
     <w:next w:val="BodyText"/>
@@ -1587,19 +1440,19 @@
     <w:pPr>
       <w:keepNext/>
       <w:keepLines/>
-      <w:spacing w:before="200" w:after="0"/>
+      <w:spacing w:after="0" w:before="200"/>
       <w:outlineLvl w:val="3"/>
     </w:pPr>
     <w:rPr>
-      <w:rFonts w:asciiTheme="majorHAnsi" w:eastAsiaTheme="majorEastAsia" w:hAnsiTheme="majorHAnsi" w:cstheme="majorBidi"/>
-      <w:b/>
+      <w:rFonts w:asciiTheme="majorHAnsi" w:cstheme="majorBidi" w:eastAsiaTheme="majorEastAsia" w:hAnsiTheme="majorHAnsi"/>
+      <w:i/>
       <w:bCs/>
-      <w:color w:val="4F81BD" w:themeColor="accent1"/>
+      <w:color w:themeColor="accent1" w:val="4F81BD"/>
       <w:sz w:val="24"/>
       <w:szCs w:val="24"/>
     </w:rPr>
   </w:style>
-  <w:style w:type="paragraph" w:styleId="Heading5">
+  <w:style w:styleId="Heading5" w:type="paragraph">
     <w:name w:val="Heading 5"/>
     <w:basedOn w:val="Normal"/>
     <w:next w:val="BodyText"/>
@@ -1609,19 +1462,18 @@
     <w:pPr>
       <w:keepNext/>
       <w:keepLines/>
-      <w:spacing w:before="200" w:after="0"/>
+      <w:spacing w:after="0" w:before="200"/>
       <w:outlineLvl w:val="4"/>
     </w:pPr>
     <w:rPr>
-      <w:rFonts w:asciiTheme="majorHAnsi" w:eastAsiaTheme="majorEastAsia" w:hAnsiTheme="majorHAnsi" w:cstheme="majorBidi"/>
-      <w:i/>
+      <w:rFonts w:asciiTheme="majorHAnsi" w:cstheme="majorBidi" w:eastAsiaTheme="majorEastAsia" w:hAnsiTheme="majorHAnsi"/>
       <w:iCs/>
-      <w:color w:val="4F81BD" w:themeColor="accent1"/>
+      <w:color w:themeColor="accent1" w:val="4F81BD"/>
       <w:sz w:val="24"/>
       <w:szCs w:val="24"/>
     </w:rPr>
   </w:style>
-  <w:style w:type="paragraph" w:styleId="Heading6">
+  <w:style w:styleId="Heading6" w:type="paragraph">
     <w:name w:val="Heading 6"/>
     <w:basedOn w:val="Normal"/>
     <w:next w:val="BodyText"/>
@@ -1631,17 +1483,17 @@
     <w:pPr>
       <w:keepNext/>
       <w:keepLines/>
-      <w:spacing w:before="200" w:after="0"/>
+      <w:spacing w:after="0" w:before="200"/>
       <w:outlineLvl w:val="5"/>
     </w:pPr>
     <w:rPr>
-      <w:rFonts w:asciiTheme="majorHAnsi" w:eastAsiaTheme="majorEastAsia" w:hAnsiTheme="majorHAnsi" w:cstheme="majorBidi"/>
-      <w:color w:val="4F81BD" w:themeColor="accent1"/>
+      <w:rFonts w:asciiTheme="majorHAnsi" w:cstheme="majorBidi" w:eastAsiaTheme="majorEastAsia" w:hAnsiTheme="majorHAnsi"/>
+      <w:color w:themeColor="accent1" w:val="4F81BD"/>
       <w:sz w:val="24"/>
       <w:szCs w:val="24"/>
     </w:rPr>
   </w:style>
-  <w:style w:type="paragraph" w:styleId="Heading7">
+  <w:style w:styleId="Heading7" w:type="paragraph">
     <w:name w:val="Heading 7"/>
     <w:basedOn w:val="Normal"/>
     <w:next w:val="BodyText"/>
@@ -1651,17 +1503,17 @@
     <w:pPr>
       <w:keepNext/>
       <w:keepLines/>
-      <w:spacing w:before="200" w:after="0"/>
+      <w:spacing w:after="0" w:before="200"/>
       <w:outlineLvl w:val="6"/>
     </w:pPr>
     <w:rPr>
-      <w:rFonts w:asciiTheme="majorHAnsi" w:eastAsiaTheme="majorEastAsia" w:hAnsiTheme="majorHAnsi" w:cstheme="majorBidi"/>
-      <w:color w:val="4F81BD" w:themeColor="accent1"/>
+      <w:rFonts w:asciiTheme="majorHAnsi" w:cstheme="majorBidi" w:eastAsiaTheme="majorEastAsia" w:hAnsiTheme="majorHAnsi"/>
+      <w:color w:themeColor="accent1" w:val="4F81BD"/>
       <w:sz w:val="24"/>
       <w:szCs w:val="24"/>
     </w:rPr>
   </w:style>
-  <w:style w:type="paragraph" w:styleId="Heading8">
+  <w:style w:styleId="Heading8" w:type="paragraph">
     <w:name w:val="Heading 8"/>
     <w:basedOn w:val="Normal"/>
     <w:next w:val="BodyText"/>
@@ -1671,17 +1523,17 @@
     <w:pPr>
       <w:keepNext/>
       <w:keepLines/>
-      <w:spacing w:before="200" w:after="0"/>
+      <w:spacing w:after="0" w:before="200"/>
       <w:outlineLvl w:val="7"/>
     </w:pPr>
     <w:rPr>
-      <w:rFonts w:asciiTheme="majorHAnsi" w:eastAsiaTheme="majorEastAsia" w:hAnsiTheme="majorHAnsi" w:cstheme="majorBidi"/>
-      <w:color w:val="4F81BD" w:themeColor="accent1"/>
+      <w:rFonts w:asciiTheme="majorHAnsi" w:cstheme="majorBidi" w:eastAsiaTheme="majorEastAsia" w:hAnsiTheme="majorHAnsi"/>
+      <w:color w:themeColor="accent1" w:val="4F81BD"/>
       <w:sz w:val="24"/>
       <w:szCs w:val="24"/>
     </w:rPr>
   </w:style>
-  <w:style w:type="paragraph" w:styleId="Heading9">
+  <w:style w:styleId="Heading9" w:type="paragraph">
     <w:name w:val="Heading 9"/>
     <w:basedOn w:val="Normal"/>
     <w:next w:val="BodyText"/>
@@ -1691,17 +1543,17 @@
     <w:pPr>
       <w:keepNext/>
       <w:keepLines/>
-      <w:spacing w:before="200" w:after="0"/>
+      <w:spacing w:after="0" w:before="200"/>
       <w:outlineLvl w:val="8"/>
     </w:pPr>
     <w:rPr>
-      <w:rFonts w:asciiTheme="majorHAnsi" w:eastAsiaTheme="majorEastAsia" w:hAnsiTheme="majorHAnsi" w:cstheme="majorBidi"/>
-      <w:color w:val="4F81BD" w:themeColor="accent1"/>
+      <w:rFonts w:asciiTheme="majorHAnsi" w:cstheme="majorBidi" w:eastAsiaTheme="majorEastAsia" w:hAnsiTheme="majorHAnsi"/>
+      <w:color w:themeColor="accent1" w:val="4F81BD"/>
       <w:sz w:val="24"/>
       <w:szCs w:val="24"/>
     </w:rPr>
   </w:style>
-  <w:style w:type="paragraph" w:styleId="BlockText">
+  <w:style w:styleId="BlockText" w:type="paragraph">
     <w:name w:val="Block Text"/>
     <w:basedOn w:val="BodyText"/>
     <w:next w:val="BodyText"/>
@@ -1709,17 +1561,11 @@
     <w:unhideWhenUsed/>
     <w:qFormat/>
     <w:pPr>
-      <w:spacing w:before="100" w:after="100"/>
-      <w:ind w:firstLine="0"/>
+      <w:spacing w:after="100" w:before="100"/>
+      <w:ind w:firstLine="0" w:left="480" w:right="480"/>
     </w:pPr>
-    <w:rPr>
-      <w:rFonts w:asciiTheme="majorHAnsi" w:eastAsiaTheme="majorEastAsia" w:hAnsiTheme="majorHAnsi" w:cstheme="majorBidi"/>
-      <w:bCs/>
-      <w:sz w:val="20"/>
-      <w:szCs w:val="20"/>
-    </w:rPr>
-  </w:style>
-  <w:style w:type="paragraph" w:styleId="FootnoteText">
+  </w:style>
+  <w:style w:styleId="FootnoteText" w:type="paragraph">
     <w:name w:val="Footnote Text"/>
     <w:basedOn w:val="Normal"/>
     <w:next w:val="FootnoteText"/>
@@ -1727,28 +1573,43 @@
     <w:unhideWhenUsed/>
     <w:qFormat/>
   </w:style>
-  <w:style w:type="character" w:default="1" w:styleId="DefaultParagraphFont">
+  <w:style w:default="1" w:styleId="DefaultParagraphFont" w:type="character">
     <w:name w:val="Default Paragraph Font"/>
     <w:semiHidden/>
     <w:unhideWhenUsed/>
   </w:style>
-  <w:style w:type="table" w:default="1" w:styleId="Table">
+  <w:style w:default="1" w:styleId="Table" w:type="table">
     <w:name w:val="Table"/>
     <w:basedOn w:val="TableNormal"/>
     <w:semiHidden/>
     <w:unhideWhenUsed/>
     <w:qFormat/>
     <w:tblPr>
-      <w:tblInd w:w="0" w:type="dxa"/>
+      <w:tblInd w:type="dxa" w:w="0"/>
       <w:tblCellMar>
-        <w:top w:w="0" w:type="dxa"/>
-        <w:left w:w="108" w:type="dxa"/>
-        <w:bottom w:w="0" w:type="dxa"/>
-        <w:right w:w="108" w:type="dxa"/>
+        <w:top w:type="dxa" w:w="0"/>
+        <w:left w:type="dxa" w:w="108"/>
+        <w:bottom w:type="dxa" w:w="0"/>
+        <w:right w:type="dxa" w:w="108"/>
       </w:tblCellMar>
     </w:tblPr>
-  </w:style>
-  <w:style w:type="paragraph" w:customStyle="1" w:styleId="DefinitionTerm">
+    <w:tblStylePr w:type="firstRow">
+      <w:tblPr>
+        <w:jc w:val="left"/>
+        <w:tblInd w:type="dxa" w:w="0"/>
+      </w:tblPr>
+      <w:trPr>
+        <w:jc w:val="left"/>
+      </w:trPr>
+      <w:tcPr>
+        <w:vAlign w:val="bottom"/>
+        <w:tcBorders>
+          <w:bottom w:val="single"/>
+        </w:tcBorders>
+      </w:tcPr>
+    </w:tblStylePr>
+  </w:style>
+  <w:style w:customStyle="1" w:styleId="DefinitionTerm" w:type="paragraph">
     <w:name w:val="Definition Term"/>
     <w:basedOn w:val="Normal"/>
     <w:next w:val="Definition"/>
@@ -1761,49 +1622,49 @@
       <w:b/>
     </w:rPr>
   </w:style>
-  <w:style w:type="paragraph" w:customStyle="1" w:styleId="Definition">
+  <w:style w:customStyle="1" w:styleId="Definition" w:type="paragraph">
     <w:name w:val="Definition"/>
     <w:basedOn w:val="Normal"/>
   </w:style>
-  <w:style w:type="paragraph" w:styleId="Caption">
+  <w:style w:styleId="Caption" w:type="paragraph">
     <w:name w:val="Caption"/>
     <w:basedOn w:val="Normal"/>
     <w:link w:val="BodyTextChar"/>
     <w:pPr>
-      <w:spacing w:before="0" w:after="120"/>
+      <w:spacing w:after="120" w:before="0"/>
     </w:pPr>
     <w:rPr>
       <w:i/>
     </w:rPr>
   </w:style>
-  <w:style w:type="paragraph" w:customStyle="1" w:styleId="TableCaption">
+  <w:style w:customStyle="1" w:styleId="TableCaption" w:type="paragraph">
     <w:name w:val="Table Caption"/>
     <w:basedOn w:val="Caption"/>
     <w:pPr>
       <w:keepNext/>
     </w:pPr>
   </w:style>
-  <w:style w:type="paragraph" w:customStyle="1" w:styleId="ImageCaption">
+  <w:style w:customStyle="1" w:styleId="ImageCaption" w:type="paragraph">
     <w:name w:val="Image Caption"/>
     <w:basedOn w:val="Caption"/>
   </w:style>
-  <w:style w:type="paragraph" w:customStyle="1" w:styleId="Figure">
+  <w:style w:customStyle="1" w:styleId="Figure" w:type="paragraph">
     <w:name w:val="Figure"/>
     <w:basedOn w:val="Normal"/>
   </w:style>
-  <w:style w:type="paragraph" w:customStyle="1" w:styleId="CaptionedFigure">
+  <w:style w:customStyle="1" w:styleId="CaptionedFigure" w:type="paragraph">
     <w:name w:val="Captioned Figure"/>
     <w:basedOn w:val="Figure"/>
     <w:pPr>
       <w:keepNext/>
     </w:pPr>
   </w:style>
-  <w:style w:type="character" w:customStyle="1" w:styleId="BodyTextChar">
+  <w:style w:customStyle="1" w:styleId="BodyTextChar" w:type="character">
     <w:name w:val="Body Text Char"/>
     <w:basedOn w:val="DefaultParagraphFont"/>
     <w:link w:val="BodyText"/>
   </w:style>
-  <w:style w:type="character" w:customStyle="1" w:styleId="VerbatimChar">
+  <w:style w:customStyle="1" w:styleId="VerbatimChar" w:type="character">
     <w:name w:val="Verbatim Char"/>
     <w:basedOn w:val="BodyTextChar"/>
     <w:rPr>
@@ -1811,21 +1672,25 @@
       <w:sz w:val="22"/>
     </w:rPr>
   </w:style>
-  <w:style w:type="character" w:styleId="FootnoteReference">
+  <w:style w:customStyle="1" w:styleId="SectionNumber" w:type="character">
+    <w:name w:val="Section Number"/>
+    <w:basedOn w:val="BodyTextChar"/>
+  </w:style>
+  <w:style w:styleId="FootnoteReference" w:type="character">
     <w:name w:val="Footnote Reference"/>
     <w:basedOn w:val="BodyTextChar"/>
     <w:rPr>
       <w:vertAlign w:val="superscript"/>
     </w:rPr>
   </w:style>
-  <w:style w:type="character" w:styleId="Hyperlink">
+  <w:style w:styleId="Hyperlink" w:type="character">
     <w:name w:val="Hyperlink"/>
     <w:basedOn w:val="BodyTextChar"/>
     <w:rPr>
-      <w:color w:val="4F81BD" w:themeColor="accent1"/>
-    </w:rPr>
-  </w:style>
-  <w:style w:type="paragraph" w:styleId="TOCHeading">
+      <w:color w:themeColor="accent1" w:val="4F81BD"/>
+    </w:rPr>
+  </w:style>
+  <w:style w:styleId="TOCHeading" w:type="paragraph">
     <w:name w:val="TOC Heading"/>
     <w:basedOn w:val="Heading1"/>
     <w:next w:val="BodyText"/>
@@ -1837,10 +1702,10 @@
       <w:outlineLvl w:val="9"/>
     </w:pPr>
     <w:rPr>
-      <w:rFonts w:asciiTheme="majorHAnsi" w:eastAsiaTheme="majorEastAsia" w:hAnsiTheme="majorHAnsi" w:cstheme="majorBidi"/>
+      <w:rFonts w:asciiTheme="majorHAnsi" w:cstheme="majorBidi" w:eastAsiaTheme="majorEastAsia" w:hAnsiTheme="majorHAnsi"/>
       <w:b w:val="0"/>
       <w:bCs w:val="0"/>
-      <w:color w:val="365F91" w:themeColor="accent1" w:themeShade="BF"/>
+      <w:color w:themeColor="accent1" w:themeShade="BF" w:val="365F91"/>
     </w:rPr>
   </w:style>
   <w:style w:type="paragraph" w:customStyle="1" w:styleId="SourceCode">

</xml_diff>

<commit_message>
Added patent description. Updated for 2021.
</commit_message>
<xml_diff>
--- a/index.docx
+++ b/index.docx
@@ -2,7 +2,7 @@
 <file path=word/document.xml><?xml version="1.0" encoding="utf-8"?>
 <w:document xmlns:w="http://schemas.openxmlformats.org/wordprocessingml/2006/main" xmlns:m="http://schemas.openxmlformats.org/officeDocument/2006/math" xmlns:r="http://schemas.openxmlformats.org/officeDocument/2006/relationships" xmlns:o="urn:schemas-microsoft-com:office:office" xmlns:v="urn:schemas-microsoft-com:vml" xmlns:w10="urn:schemas-microsoft-com:office:word" xmlns:a="http://schemas.openxmlformats.org/drawingml/2006/main" xmlns:pic="http://schemas.openxmlformats.org/drawingml/2006/picture" xmlns:wp="http://schemas.openxmlformats.org/drawingml/2006/wordprocessingDrawing">
   <w:body>
-    <w:bookmarkStart w:id="58" w:name="lawrence-du"/>
+    <w:bookmarkStart w:id="59" w:name="lawrence-du"/>
     <w:p>
       <w:pPr>
         <w:pStyle w:val="Heading1"/>
@@ -280,40 +280,49 @@
       <w:pPr>
         <w:pStyle w:val="Heading5"/>
       </w:pPr>
-      <w:bookmarkStart w:id="27" w:name="Xee28e39d370ec601bff75ac2f88ccd4ebfe3e4c"/>
+      <w:bookmarkStart w:id="27" w:name="mckinley-dr.-santa-clara-ca-95051"/>
+      <w:r>
+        <w:t xml:space="preserve">2911 McKinley Dr. Santa Clara, CA 95051</w:t>
+      </w:r>
+      <w:bookmarkEnd w:id="27"/>
+    </w:p>
+    <w:bookmarkStart w:id="32" w:name="skills"/>
+    <w:p>
+      <w:pPr>
+        <w:pStyle w:val="Heading2"/>
+      </w:pPr>
+      <w:r>
+        <w:t xml:space="preserve">Skills</w:t>
+      </w:r>
+    </w:p>
+    <w:bookmarkStart w:id="28" w:name="techniques"/>
+    <w:p>
+      <w:pPr>
+        <w:pStyle w:val="Heading4"/>
+      </w:pPr>
+      <w:r>
+        <w:t xml:space="preserve">Techniques</w:t>
+      </w:r>
+    </w:p>
+    <w:p>
+      <w:pPr>
+        <w:pStyle w:val="FirstParagraph"/>
+      </w:pPr>
+      <w:r>
+        <w:t xml:space="preserve">Neural networks (CNNs, GANs, GraphNN, Attention), Louvain/Leiden,</w:t>
+      </w:r>
+      <w:r>
+        <w:t xml:space="preserve"> </w:t>
+      </w:r>
       <w:r>
         <w:rPr>
           <w:iCs/>
           <w:i/>
         </w:rPr>
-        <w:t xml:space="preserve">825 E. Evelyn Ave. Apt 414, Sunnyvale CA 94086</w:t>
-      </w:r>
-      <w:bookmarkEnd w:id="27"/>
-    </w:p>
-    <w:bookmarkStart w:id="32" w:name="skills"/>
-    <w:p>
-      <w:pPr>
-        <w:pStyle w:val="Heading2"/>
-      </w:pPr>
-      <w:r>
-        <w:t xml:space="preserve">Skills</w:t>
-      </w:r>
-    </w:p>
-    <w:bookmarkStart w:id="28" w:name="techniques"/>
-    <w:p>
-      <w:pPr>
-        <w:pStyle w:val="Heading4"/>
-      </w:pPr>
-      <w:r>
-        <w:t xml:space="preserve">Techniques</w:t>
-      </w:r>
-    </w:p>
-    <w:p>
-      <w:pPr>
-        <w:pStyle w:val="FirstParagraph"/>
-      </w:pPr>
-      <w:r>
-        <w:t xml:space="preserve">Neural networks (CNNs, GANs, GraphNN), decision trees,</w:t>
+        <w:t xml:space="preserve">k</w:t>
+      </w:r>
+      <w:r>
+        <w:t xml:space="preserve">-fold cross-validation, SVMs, PCA,</w:t>
       </w:r>
       <w:r>
         <w:t xml:space="preserve"> </w:t>
@@ -326,20 +335,7 @@
         <w:t xml:space="preserve">k</w:t>
       </w:r>
       <w:r>
-        <w:t xml:space="preserve">-fold cross-validation, SVMs, PCA, Louvain/Leiden,</w:t>
-      </w:r>
-      <w:r>
-        <w:t xml:space="preserve"> </w:t>
-      </w:r>
-      <w:r>
-        <w:rPr>
-          <w:iCs/>
-          <w:i/>
-        </w:rPr>
-        <w:t xml:space="preserve">k</w:t>
-      </w:r>
-      <w:r>
-        <w:t xml:space="preserve">-means clustering</w:t>
+        <w:t xml:space="preserve">-means clustering, decision trees</w:t>
       </w:r>
     </w:p>
     <w:bookmarkEnd w:id="28"/>
@@ -357,7 +353,7 @@
         <w:pStyle w:val="FirstParagraph"/>
       </w:pPr>
       <w:r>
-        <w:t xml:space="preserve">Tensorflow, Linux, Pandas, NumPy, Numba, Sklearn, Matplotlib, Flask, AWS (EC2, S3, CloudFormation, Batch, Step Functions), Conda, LaTeX, Jenkins, Metaflow, Unity Game Engine</w:t>
+        <w:t xml:space="preserve">Tensorflow, Jax, Numpy, Numba, Pandas, Sklearn, Conda, Flask, AWS (EC2, S3, CloudFormation, Batch, Step Functions), Jenkins, Docker, Metaflow</w:t>
       </w:r>
     </w:p>
     <w:bookmarkEnd w:id="29"/>
@@ -375,7 +371,7 @@
         <w:pStyle w:val="FirstParagraph"/>
       </w:pPr>
       <w:r>
-        <w:t xml:space="preserve">Python, C#, SQL, Java, Dart, Bash, MATLAB/Octave, HTML/CSS, C/C++, Perl</w:t>
+        <w:t xml:space="preserve">Python, SQL, C#, Java, Dart, Bash, MATLAB/Octave, HTML/CSS, C/C++, Perl</w:t>
       </w:r>
     </w:p>
     <w:bookmarkEnd w:id="30"/>
@@ -398,7 +394,7 @@
     </w:p>
     <w:bookmarkEnd w:id="31"/>
     <w:bookmarkEnd w:id="32"/>
-    <w:bookmarkStart w:id="52" w:name="experience"/>
+    <w:bookmarkStart w:id="53" w:name="experience"/>
     <w:p>
       <w:pPr>
         <w:pStyle w:val="Heading2"/>
@@ -455,7 +451,7 @@
         <w:pStyle w:val="Compact"/>
       </w:pPr>
       <w:r>
-        <w:t xml:space="preserve">Wrote and optimized a large scale compute backend + pipeline for processing 200 million+ genotyping marker statistics to support improved machine learning models and Genome Wide Association Studies.</w:t>
+        <w:t xml:space="preserve">Worked on improvements in polygenic risk score modeling through model ensembling.</w:t>
       </w:r>
     </w:p>
     <w:p>
@@ -467,7 +463,7 @@
         <w:pStyle w:val="Compact"/>
       </w:pPr>
       <w:r>
-        <w:t xml:space="preserve">Built out cloud infrastructure for aforementioned pipeline using Cloudformation, AWS Batch, AWS Stepfunctions, and Metaflow.</w:t>
+        <w:t xml:space="preserve">Engineered a large-scale pipeline for calculating quality metrics of imputed single-nucleotide polymorphisms (~10 trillion datapoints) across an distributed cloud cluster (using AWS Batch, Metaflow, AWS Glue, and AWS Athena)</w:t>
       </w:r>
     </w:p>
     <w:bookmarkEnd w:id="34"/>
@@ -520,7 +516,7 @@
         <w:pStyle w:val="Compact"/>
       </w:pPr>
       <w:r>
-        <w:t xml:space="preserve">Developed (and now maintain) current version of machine-learning based country matching algorithm which reaches &gt;10 million customers worldwide.</w:t>
+        <w:t xml:space="preserve">Developed current version of Recent Ancestor Locations (RAL) - a machine-learning based country matching algorithm which serves &gt;10 million customers worldwide.</w:t>
       </w:r>
     </w:p>
     <w:p>
@@ -532,7 +528,7 @@
         <w:pStyle w:val="Compact"/>
       </w:pPr>
       <w:r>
-        <w:t xml:space="preserve">Adapted new Recent Ancestor Locations to run as a microservice on AWS backed hardware using MLflow for model artifact tracking.</w:t>
+        <w:t xml:space="preserve">Built Recent Ancestor Locations to run as a microservice on AWS backed hardware using MLflow for model artifact tracking.</w:t>
       </w:r>
     </w:p>
     <w:p>
@@ -618,7 +614,7 @@
     </w:p>
     <w:bookmarkEnd w:id="39"/>
     <w:bookmarkEnd w:id="40"/>
-    <w:bookmarkStart w:id="43" w:name="X57127034e56f25792d9404cf1a73c2163c5846d"/>
+    <w:bookmarkStart w:id="44" w:name="X57127034e56f25792d9404cf1a73c2163c5846d"/>
     <w:p>
       <w:pPr>
         <w:pStyle w:val="Heading3"/>
@@ -648,7 +644,7 @@
         </w:r>
       </w:hyperlink>
     </w:p>
-    <w:bookmarkStart w:id="42" w:name="sept-2017---feb-2018-san-diego-ca"/>
+    <w:bookmarkStart w:id="43" w:name="sept-2017---feb-2018-san-diego-ca"/>
     <w:p>
       <w:pPr>
         <w:pStyle w:val="Heading5"/>
@@ -666,7 +662,24 @@
         <w:pStyle w:val="Compact"/>
       </w:pPr>
       <w:r>
-        <w:t xml:space="preserve">Developed novel IP utilizing Tensorflow deep neural networks for identifying genetic abnormalities from sequencing of cell-free DNA.</w:t>
+        <w:t xml:space="preserve">Developed patent –</w:t>
+      </w:r>
+      <w:r>
+        <w:t xml:space="preserve"> </w:t>
+      </w:r>
+      <w:hyperlink r:id="rId42">
+        <w:r>
+          <w:rPr>
+            <w:rStyle w:val="Hyperlink"/>
+          </w:rPr>
+          <w:t xml:space="preserve">EP3773534A1 - Deep learning-based methods, devices, and systems for prenatal testing</w:t>
+        </w:r>
+      </w:hyperlink>
+      <w:r>
+        <w:t xml:space="preserve"> </w:t>
+      </w:r>
+      <w:r>
+        <w:t xml:space="preserve">along with a Tensorflow based deep learning software package for detecting prenatal genetic abnormalities.</w:t>
       </w:r>
     </w:p>
     <w:p>
@@ -681,21 +694,9 @@
         <w:t xml:space="preserve">Created a genetic abnormality simulator derived from statistical analysis of human high throughput sequencing data.</w:t>
       </w:r>
     </w:p>
-    <w:p>
-      <w:pPr>
-        <w:numPr>
-          <w:ilvl w:val="0"/>
-          <w:numId w:val="1004"/>
-        </w:numPr>
-        <w:pStyle w:val="Compact"/>
-      </w:pPr>
-      <w:r>
-        <w:t xml:space="preserve">Authored patent description concerning deep learning applications for diagnosis of genetic conditions.</w:t>
-      </w:r>
-    </w:p>
-    <w:bookmarkEnd w:id="42"/>
     <w:bookmarkEnd w:id="43"/>
-    <w:bookmarkStart w:id="47" w:name="data-science-fellow-insight"/>
+    <w:bookmarkEnd w:id="44"/>
+    <w:bookmarkStart w:id="48" w:name="data-science-fellow-insight"/>
     <w:p>
       <w:pPr>
         <w:pStyle w:val="Heading3"/>
@@ -714,7 +715,7 @@
         </w:rPr>
         <w:t xml:space="preserve"> </w:t>
       </w:r>
-      <w:hyperlink r:id="rId44">
+      <w:hyperlink r:id="rId45">
         <w:r>
           <w:rPr>
             <w:rStyle w:val="Hyperlink"/>
@@ -725,7 +726,7 @@
         </w:r>
       </w:hyperlink>
     </w:p>
-    <w:bookmarkStart w:id="46" w:name="X42a73002ed068ca0209a02ea3138a8ef8e4d288"/>
+    <w:bookmarkStart w:id="47" w:name="X42a73002ed068ca0209a02ea3138a8ef8e4d288"/>
     <w:p>
       <w:pPr>
         <w:pStyle w:val="Heading5"/>
@@ -748,7 +749,7 @@
       <w:r>
         <w:t xml:space="preserve"> </w:t>
       </w:r>
-      <w:hyperlink r:id="rId45">
+      <w:hyperlink r:id="rId46">
         <w:r>
           <w:rPr>
             <w:rStyle w:val="Hyperlink"/>
@@ -763,9 +764,9 @@
         <w:t xml:space="preserve">and created an interactive Python Flask web application hosted on Amazon AWS integrated with a Tensorflow back-end for GAN based art generation.</w:t>
       </w:r>
     </w:p>
-    <w:bookmarkEnd w:id="46"/>
     <w:bookmarkEnd w:id="47"/>
-    <w:bookmarkStart w:id="51" w:name="Xabe380b324b424a0dc96526a86756f6786cdf34"/>
+    <w:bookmarkEnd w:id="48"/>
+    <w:bookmarkStart w:id="52" w:name="Xabe380b324b424a0dc96526a86756f6786cdf34"/>
     <w:p>
       <w:pPr>
         <w:pStyle w:val="Heading3"/>
@@ -784,7 +785,7 @@
         </w:rPr>
         <w:t xml:space="preserve"> </w:t>
       </w:r>
-      <w:hyperlink r:id="rId48">
+      <w:hyperlink r:id="rId49">
         <w:r>
           <w:rPr>
             <w:rStyle w:val="Hyperlink"/>
@@ -795,7 +796,7 @@
         </w:r>
       </w:hyperlink>
     </w:p>
-    <w:bookmarkStart w:id="50" w:name="aug-2010---may-2017-la-jolla-ca"/>
+    <w:bookmarkStart w:id="51" w:name="aug-2010---may-2017-la-jolla-ca"/>
     <w:p>
       <w:pPr>
         <w:pStyle w:val="Heading5"/>
@@ -830,7 +831,7 @@
       <w:r>
         <w:t xml:space="preserve"> </w:t>
       </w:r>
-      <w:hyperlink r:id="rId49">
+      <w:hyperlink r:id="rId50">
         <w:r>
           <w:rPr>
             <w:rStyle w:val="Hyperlink"/>
@@ -873,10 +874,10 @@
         <w:t xml:space="preserve">integrase.</w:t>
       </w:r>
     </w:p>
-    <w:bookmarkEnd w:id="50"/>
     <w:bookmarkEnd w:id="51"/>
     <w:bookmarkEnd w:id="52"/>
-    <w:bookmarkStart w:id="53" w:name="education"/>
+    <w:bookmarkEnd w:id="53"/>
+    <w:bookmarkStart w:id="54" w:name="education"/>
     <w:p>
       <w:pPr>
         <w:pStyle w:val="Heading2"/>
@@ -931,8 +932,8 @@
         <w:t xml:space="preserve">Cornell University, 2006 - 2010</w:t>
       </w:r>
     </w:p>
-    <w:bookmarkEnd w:id="53"/>
-    <w:bookmarkStart w:id="57" w:name="activities-and-interests"/>
+    <w:bookmarkEnd w:id="54"/>
+    <w:bookmarkStart w:id="58" w:name="activities-and-interests"/>
     <w:p>
       <w:pPr>
         <w:pStyle w:val="Heading2"/>
@@ -963,7 +964,7 @@
       <w:r>
         <w:t xml:space="preserve"> </w:t>
       </w:r>
-      <w:hyperlink r:id="rId54">
+      <w:hyperlink r:id="rId55">
         <w:r>
           <w:rPr>
             <w:rStyle w:val="Hyperlink"/>
@@ -994,7 +995,7 @@
       <w:r>
         <w:t xml:space="preserve"> </w:t>
       </w:r>
-      <w:hyperlink r:id="rId55">
+      <w:hyperlink r:id="rId56">
         <w:r>
           <w:rPr>
             <w:rStyle w:val="Hyperlink"/>
@@ -1011,7 +1012,7 @@
       <w:r>
         <w:t xml:space="preserve"> </w:t>
       </w:r>
-      <w:hyperlink r:id="rId56">
+      <w:hyperlink r:id="rId57">
         <w:r>
           <w:rPr>
             <w:rStyle w:val="Hyperlink"/>
@@ -1026,15 +1027,8 @@
         <w:t xml:space="preserve">• Friends of Farmworkers (tutor)</w:t>
       </w:r>
     </w:p>
-    <w:p>
-      <w:r>
-        <w:pict>
-          <v:rect style="width:0;height:1.5pt" o:hralign="center" o:hrstd="t" o:hr="t"/>
-        </w:pict>
-      </w:r>
-    </w:p>
-    <w:bookmarkEnd w:id="57"/>
     <w:bookmarkEnd w:id="58"/>
+    <w:bookmarkEnd w:id="59"/>
     <w:sectPr/>
   </w:body>
 </w:document>

</xml_diff>

<commit_message>
Rebuild non markdown files.
</commit_message>
<xml_diff>
--- a/index.docx
+++ b/index.docx
@@ -2,14 +2,15 @@
 <file path=word/document.xml><?xml version="1.0" encoding="utf-8"?>
 <w:document xmlns:w="http://schemas.openxmlformats.org/wordprocessingml/2006/main" xmlns:m="http://schemas.openxmlformats.org/officeDocument/2006/math" xmlns:r="http://schemas.openxmlformats.org/officeDocument/2006/relationships" xmlns:o="urn:schemas-microsoft-com:office:office" xmlns:v="urn:schemas-microsoft-com:vml" xmlns:w10="urn:schemas-microsoft-com:office:word" xmlns:a="http://schemas.openxmlformats.org/drawingml/2006/main" xmlns:pic="http://schemas.openxmlformats.org/drawingml/2006/picture" xmlns:wp="http://schemas.openxmlformats.org/drawingml/2006/wordprocessingDrawing">
   <w:body>
-    <w:bookmarkStart w:id="59" w:name="lawrence-du"/>
     <w:p>
       <w:pPr>
         <w:pStyle w:val="Heading1"/>
       </w:pPr>
+      <w:bookmarkStart w:id="20" w:name="lawrence-du"/>
       <w:r>
         <w:t xml:space="preserve">Lawrence Du</w:t>
       </w:r>
+      <w:bookmarkEnd w:id="20"/>
     </w:p>
     <w:p>
       <w:pPr>
@@ -17,7 +18,6 @@
       </w:pPr>
       <w:r>
         <w:rPr>
-          <w:bCs/>
           <w:b/>
         </w:rPr>
         <w:t xml:space="preserve">Machine Learning</w:t>
@@ -33,7 +33,6 @@
       </w:r>
       <w:r>
         <w:rPr>
-          <w:bCs/>
           <w:b/>
         </w:rPr>
         <w:t xml:space="preserve">Biotechnology</w:t>
@@ -59,7 +58,7 @@
                     </pic:cNvPicPr>
                   </pic:nvPicPr>
                   <pic:blipFill>
-                    <a:blip r:embed="rId20"/>
+                    <a:blip r:embed="rId21"/>
                     <a:stretch>
                       <a:fillRect/>
                     </a:stretch>
@@ -85,7 +84,7 @@
           </wp:inline>
         </w:drawing>
       </w:r>
-      <w:hyperlink r:id="rId21">
+      <w:hyperlink r:id="rId22">
         <w:r>
           <w:rPr>
             <w:rStyle w:val="Hyperlink"/>
@@ -113,54 +112,6 @@
                 <pic:pic>
                   <pic:nvPicPr>
                     <pic:cNvPr descr="icons/png/whatsapp.png" id="0" name="Picture"/>
-                    <pic:cNvPicPr>
-                      <a:picLocks noChangeArrowheads="1" noChangeAspect="1"/>
-                    </pic:cNvPicPr>
-                  </pic:nvPicPr>
-                  <pic:blipFill>
-                    <a:blip r:embed="rId22"/>
-                    <a:stretch>
-                      <a:fillRect/>
-                    </a:stretch>
-                  </pic:blipFill>
-                  <pic:spPr bwMode="auto">
-                    <a:xfrm>
-                      <a:off x="0" y="0"/>
-                      <a:ext cx="232474" cy="232474"/>
-                    </a:xfrm>
-                    <a:prstGeom prst="rect">
-                      <a:avLst/>
-                    </a:prstGeom>
-                    <a:noFill/>
-                    <a:ln w="9525">
-                      <a:noFill/>
-                      <a:headEnd/>
-                      <a:tailEnd/>
-                    </a:ln>
-                  </pic:spPr>
-                </pic:pic>
-              </a:graphicData>
-            </a:graphic>
-          </wp:inline>
-        </w:drawing>
-      </w:r>
-      <w:r>
-        <w:t xml:space="preserve">626-808-7096 |</w:t>
-      </w:r>
-      <w:r>
-        <w:t xml:space="preserve"> </w:t>
-      </w:r>
-      <w:r>
-        <w:drawing>
-          <wp:inline>
-            <wp:extent cx="232474" cy="232474"/>
-            <wp:effectExtent b="0" l="0" r="0" t="0"/>
-            <wp:docPr descr="github" title="" id="1" name="Picture"/>
-            <a:graphic>
-              <a:graphicData uri="http://schemas.openxmlformats.org/drawingml/2006/picture">
-                <pic:pic>
-                  <pic:nvPicPr>
-                    <pic:cNvPr descr="icons/png/github.png" id="0" name="Picture"/>
                     <pic:cNvPicPr>
                       <a:picLocks noChangeArrowheads="1" noChangeAspect="1"/>
                     </pic:cNvPicPr>
@@ -192,19 +143,8 @@
           </wp:inline>
         </w:drawing>
       </w:r>
-      <w:hyperlink r:id="rId24">
-        <w:r>
-          <w:rPr>
-            <w:rStyle w:val="Hyperlink"/>
-          </w:rPr>
-          <w:t xml:space="preserve">github.com/LarsDu</w:t>
-        </w:r>
-      </w:hyperlink>
-      <w:r>
-        <w:t xml:space="preserve"> </w:t>
-      </w:r>
-      <w:r>
-        <w:t xml:space="preserve">|</w:t>
+      <w:r>
+        <w:t xml:space="preserve">626-808-7096 |</w:t>
       </w:r>
       <w:r>
         <w:t xml:space="preserve"> </w:t>
@@ -214,18 +154,18 @@
           <wp:inline>
             <wp:extent cx="232474" cy="232474"/>
             <wp:effectExtent b="0" l="0" r="0" t="0"/>
-            <wp:docPr descr="linkedin" title="" id="1" name="Picture"/>
+            <wp:docPr descr="github" title="" id="1" name="Picture"/>
             <a:graphic>
               <a:graphicData uri="http://schemas.openxmlformats.org/drawingml/2006/picture">
                 <pic:pic>
                   <pic:nvPicPr>
-                    <pic:cNvPr descr="icons/png/linkedin.png" id="0" name="Picture"/>
+                    <pic:cNvPr descr="icons/png/github.png" id="0" name="Picture"/>
                     <pic:cNvPicPr>
                       <a:picLocks noChangeArrowheads="1" noChangeAspect="1"/>
                     </pic:cNvPicPr>
                   </pic:nvPicPr>
                   <pic:blipFill>
-                    <a:blip r:embed="rId25"/>
+                    <a:blip r:embed="rId24"/>
                     <a:stretch>
                       <a:fillRect/>
                     </a:stretch>
@@ -251,7 +191,66 @@
           </wp:inline>
         </w:drawing>
       </w:r>
-      <w:hyperlink r:id="rId26">
+      <w:hyperlink r:id="rId25">
+        <w:r>
+          <w:rPr>
+            <w:rStyle w:val="Hyperlink"/>
+          </w:rPr>
+          <w:t xml:space="preserve">github.com/LarsDu</w:t>
+        </w:r>
+      </w:hyperlink>
+      <w:r>
+        <w:t xml:space="preserve"> </w:t>
+      </w:r>
+      <w:r>
+        <w:t xml:space="preserve">|</w:t>
+      </w:r>
+      <w:r>
+        <w:t xml:space="preserve"> </w:t>
+      </w:r>
+      <w:r>
+        <w:drawing>
+          <wp:inline>
+            <wp:extent cx="232474" cy="232474"/>
+            <wp:effectExtent b="0" l="0" r="0" t="0"/>
+            <wp:docPr descr="linkedin" title="" id="1" name="Picture"/>
+            <a:graphic>
+              <a:graphicData uri="http://schemas.openxmlformats.org/drawingml/2006/picture">
+                <pic:pic>
+                  <pic:nvPicPr>
+                    <pic:cNvPr descr="icons/png/linkedin.png" id="0" name="Picture"/>
+                    <pic:cNvPicPr>
+                      <a:picLocks noChangeArrowheads="1" noChangeAspect="1"/>
+                    </pic:cNvPicPr>
+                  </pic:nvPicPr>
+                  <pic:blipFill>
+                    <a:blip r:embed="rId26"/>
+                    <a:stretch>
+                      <a:fillRect/>
+                    </a:stretch>
+                  </pic:blipFill>
+                  <pic:spPr bwMode="auto">
+                    <a:xfrm>
+                      <a:off x="0" y="0"/>
+                      <a:ext cx="232474" cy="232474"/>
+                    </a:xfrm>
+                    <a:prstGeom prst="rect">
+                      <a:avLst/>
+                    </a:prstGeom>
+                    <a:noFill/>
+                    <a:ln w="9525">
+                      <a:noFill/>
+                      <a:headEnd/>
+                      <a:tailEnd/>
+                    </a:ln>
+                  </pic:spPr>
+                </pic:pic>
+              </a:graphicData>
+            </a:graphic>
+          </wp:inline>
+        </w:drawing>
+      </w:r>
+      <w:hyperlink r:id="rId27">
         <w:r>
           <w:rPr>
             <w:rStyle w:val="Hyperlink"/>
@@ -263,44 +262,46 @@
     <w:p>
       <w:pPr>
         <w:pStyle w:val="Heading5"/>
-      </w:pPr>
-      <w:bookmarkStart w:id="27" w:name="mckinley-dr.-santa-clara-ca-95051"/>
+        <w:pStyle w:val="BlockText"/>
+      </w:pPr>
+      <w:bookmarkStart w:id="28" w:name="mckinley-dr.santa-clara-ca-95051"/>
       <w:r>
         <w:t xml:space="preserve">2911 McKinley Dr. Santa Clara, CA 95051</w:t>
       </w:r>
-      <w:bookmarkEnd w:id="27"/>
-    </w:p>
-    <w:bookmarkStart w:id="31" w:name="skills"/>
+      <w:bookmarkEnd w:id="28"/>
+    </w:p>
     <w:p>
       <w:pPr>
         <w:pStyle w:val="Heading2"/>
       </w:pPr>
+      <w:bookmarkStart w:id="29" w:name="skills"/>
       <w:r>
         <w:t xml:space="preserve">Skills</w:t>
       </w:r>
-    </w:p>
-    <w:bookmarkStart w:id="28" w:name="techniques"/>
+      <w:bookmarkEnd w:id="29"/>
+    </w:p>
     <w:p>
       <w:pPr>
         <w:pStyle w:val="Heading4"/>
       </w:pPr>
+      <w:bookmarkStart w:id="30" w:name="techniques"/>
       <w:r>
         <w:t xml:space="preserve">Techniques</w:t>
       </w:r>
+      <w:bookmarkEnd w:id="30"/>
     </w:p>
     <w:p>
       <w:pPr>
         <w:pStyle w:val="FirstParagraph"/>
       </w:pPr>
       <w:r>
-        <w:t xml:space="preserve">Neural networks (CNNs, GANs, GraphNN, Attention), Louvain/Leiden,</w:t>
+        <w:t xml:space="preserve">Neural networks (CNNs, GANs, GraphNN, Transformers), Louvain/Leiden,</w:t>
       </w:r>
       <w:r>
         <w:t xml:space="preserve"> </w:t>
       </w:r>
       <w:r>
         <w:rPr>
-          <w:iCs/>
           <w:i/>
         </w:rPr>
         <w:t xml:space="preserve">k</w:t>
@@ -309,33 +310,33 @@
         <w:t xml:space="preserve">-fold cross-validation, SVMs, PCA, decision trees</w:t>
       </w:r>
     </w:p>
-    <w:bookmarkEnd w:id="28"/>
-    <w:bookmarkStart w:id="29" w:name="tools"/>
     <w:p>
       <w:pPr>
         <w:pStyle w:val="Heading4"/>
       </w:pPr>
+      <w:bookmarkStart w:id="31" w:name="tools"/>
       <w:r>
         <w:t xml:space="preserve">Tools</w:t>
       </w:r>
+      <w:bookmarkEnd w:id="31"/>
     </w:p>
     <w:p>
       <w:pPr>
         <w:pStyle w:val="FirstParagraph"/>
       </w:pPr>
       <w:r>
-        <w:t xml:space="preserve">Tensorflow, Pytorch, Jax, Numpy, Numba, Pandas, Sklearn, Conda, Flask, AWS (EC2, S3, Athena, CloudFormation), Jenkins, Docker, Metaflow</w:t>
-      </w:r>
-    </w:p>
-    <w:bookmarkEnd w:id="29"/>
-    <w:bookmarkStart w:id="30" w:name="languages"/>
+        <w:t xml:space="preserve">Tensorflow, Pytorch, Jax, Numpy, Numba, Pandas, Sklearn, Conda, Flask, AWS, Google Cloud, Jenkins, Terraform, Docker, Metaflow, Kubernetes</w:t>
+      </w:r>
+    </w:p>
     <w:p>
       <w:pPr>
         <w:pStyle w:val="Heading4"/>
       </w:pPr>
+      <w:bookmarkStart w:id="32" w:name="languages"/>
       <w:r>
         <w:t xml:space="preserve">Languages</w:t>
       </w:r>
+      <w:bookmarkEnd w:id="32"/>
     </w:p>
     <w:p>
       <w:pPr>
@@ -345,286 +346,302 @@
         <w:t xml:space="preserve">Python, SQL, C#, Java, Dart, Bash, C/C++, Matlab, Some Mandarin and Spanish</w:t>
       </w:r>
     </w:p>
-    <w:bookmarkEnd w:id="30"/>
-    <w:bookmarkEnd w:id="31"/>
-    <w:bookmarkStart w:id="52" w:name="experience"/>
     <w:p>
       <w:pPr>
         <w:pStyle w:val="Heading2"/>
       </w:pPr>
+      <w:bookmarkStart w:id="33" w:name="experience"/>
       <w:r>
         <w:t xml:space="preserve">Experience</w:t>
       </w:r>
-    </w:p>
-    <w:bookmarkStart w:id="34" w:name="X5339dcc6ee2150af9b9ab5e06c0224d8a57d6a2"/>
+      <w:bookmarkEnd w:id="33"/>
+    </w:p>
     <w:p>
       <w:pPr>
         <w:pStyle w:val="Heading3"/>
       </w:pPr>
+      <w:bookmarkStart w:id="35" w:name="senior-machine-learning-platform-engineer-freenome"/>
+      <w:r>
+        <w:t xml:space="preserve">* Senior Machine Learning Platform Engineer* •</w:t>
+      </w:r>
+      <w:r>
+        <w:t xml:space="preserve"> </w:t>
+      </w:r>
+      <w:hyperlink r:id="rId34">
+        <w:r>
+          <w:rPr>
+            <w:rStyle w:val="Hyperlink"/>
+          </w:rPr>
+          <w:t xml:space="preserve">Freenome</w:t>
+        </w:r>
+      </w:hyperlink>
+      <w:bookmarkEnd w:id="35"/>
+    </w:p>
+    <w:p>
+      <w:pPr>
+        <w:pStyle w:val="Heading6"/>
+      </w:pPr>
+      <w:bookmarkStart w:id="36" w:name="aug-2022---present-san-francisco-ca"/>
+      <w:r>
+        <w:t xml:space="preserve">Aug 2022 - Present (San Francisco, CA)</w:t>
+      </w:r>
+      <w:bookmarkEnd w:id="36"/>
+    </w:p>
+    <w:p>
+      <w:pPr>
+        <w:pStyle w:val="Compact"/>
+        <w:numPr>
+          <w:numId w:val="1001"/>
+          <w:ilvl w:val="0"/>
+        </w:numPr>
+      </w:pPr>
+      <w:r>
+        <w:t xml:space="preserve">Developed cloud based research tooling for classifying cancer disease risk using Kubernetes, Terraform, Docker, and Google Cloud.</w:t>
+      </w:r>
+    </w:p>
+    <w:p>
+      <w:pPr>
+        <w:pStyle w:val="Heading3"/>
+      </w:pPr>
+      <w:bookmarkStart w:id="38" w:name="software-engineer---machine-learning-engineering-23andme"/>
       <w:r>
         <w:rPr>
-          <w:iCs/>
           <w:i/>
         </w:rPr>
         <w:t xml:space="preserve">Software Engineer - Machine Learning Engineering •</w:t>
       </w:r>
       <w:r>
         <w:rPr>
-          <w:iCs/>
           <w:i/>
         </w:rPr>
         <w:t xml:space="preserve"> </w:t>
       </w:r>
-      <w:hyperlink r:id="rId32">
+      <w:hyperlink r:id="rId37">
         <w:r>
           <w:rPr>
             <w:rStyle w:val="Hyperlink"/>
-            <w:iCs/>
             <w:i/>
           </w:rPr>
           <w:t xml:space="preserve">23andMe</w:t>
         </w:r>
       </w:hyperlink>
-    </w:p>
-    <w:bookmarkStart w:id="33" w:name="apr-2020---present-sunnyvale-ca"/>
-    <w:p>
-      <w:pPr>
-        <w:pStyle w:val="Heading5"/>
-      </w:pPr>
-      <w:r>
-        <w:t xml:space="preserve">Apr 2020 - Present (Sunnyvale, CA)</w:t>
-      </w:r>
-    </w:p>
-    <w:p>
-      <w:pPr>
+      <w:bookmarkEnd w:id="38"/>
+    </w:p>
+    <w:p>
+      <w:pPr>
+        <w:pStyle w:val="Heading6"/>
+      </w:pPr>
+      <w:bookmarkStart w:id="39" w:name="apr-2020---aug-2022-sunnyvale-ca"/>
+      <w:r>
+        <w:t xml:space="preserve">Apr 2020 - Aug 2022 (Sunnyvale, CA)</w:t>
+      </w:r>
+      <w:bookmarkEnd w:id="39"/>
+    </w:p>
+    <w:p>
+      <w:pPr>
+        <w:pStyle w:val="Compact"/>
         <w:numPr>
+          <w:numId w:val="1002"/>
           <w:ilvl w:val="0"/>
-          <w:numId w:val="1001"/>
         </w:numPr>
+      </w:pPr>
+      <w:r>
+        <w:t xml:space="preserve">Built a large-scale feature engineering ETL pipeline for imputed SNPs (~10 million samples x ~1 million SNPs) using AWS Batch, Metaflow, AWS Glue, and AWS Athena used to feed downstream GWAS and Polygenic Risk Score (PRS) ML models.</w:t>
+      </w:r>
+    </w:p>
+    <w:p>
+      <w:pPr>
         <w:pStyle w:val="Compact"/>
-      </w:pPr>
-      <w:r>
-        <w:t xml:space="preserve">Built a large-scale ETL pipeline for calculating quality statistics of genotyped and imputed single-nucleotide polymorphisms (~10 trillion datapoints) across an distributed cloud cluster (using AWS Batch, Metaflow, AWS Glue) for populating an AWS Athena based feature datastore used to improve polygenic risk score models.</w:t>
-      </w:r>
-    </w:p>
-    <w:p>
-      <w:pPr>
         <w:numPr>
+          <w:numId w:val="1002"/>
           <w:ilvl w:val="0"/>
-          <w:numId w:val="1001"/>
         </w:numPr>
-        <w:pStyle w:val="Compact"/>
-      </w:pPr>
-      <w:r>
-        <w:t xml:space="preserve">Developed performance improvements for polygenic risk score models through model stacking.</w:t>
-      </w:r>
-    </w:p>
-    <w:bookmarkEnd w:id="33"/>
-    <w:bookmarkEnd w:id="34"/>
-    <w:bookmarkStart w:id="36" w:name="Xe95632e0b542f157816a75245f17f9c74ddaeff"/>
-    <w:p>
-      <w:pPr>
-        <w:pStyle w:val="Heading3"/>
-      </w:pPr>
+      </w:pPr>
+      <w:r>
+        <w:t xml:space="preserve">Improved PRS model AUCs and auPRCs through model stacking.</w:t>
+      </w:r>
+    </w:p>
+    <w:p>
+      <w:pPr>
+        <w:pStyle w:val="Heading4"/>
+      </w:pPr>
+      <w:bookmarkStart w:id="40" w:name="data-scientist---ancestry-product-23andme"/>
       <w:r>
         <w:rPr>
-          <w:iCs/>
           <w:i/>
         </w:rPr>
         <w:t xml:space="preserve">Data Scientist - Ancestry Product •</w:t>
       </w:r>
       <w:r>
         <w:rPr>
-          <w:iCs/>
           <w:i/>
         </w:rPr>
         <w:t xml:space="preserve"> </w:t>
       </w:r>
-      <w:hyperlink r:id="rId32">
+      <w:hyperlink r:id="rId37">
         <w:r>
           <w:rPr>
             <w:rStyle w:val="Hyperlink"/>
-            <w:iCs/>
             <w:i/>
           </w:rPr>
           <w:t xml:space="preserve">23andMe</w:t>
         </w:r>
       </w:hyperlink>
-    </w:p>
-    <w:bookmarkStart w:id="35" w:name="nov-2018---apr-2020-sunnyvale-ca"/>
-    <w:p>
-      <w:pPr>
-        <w:pStyle w:val="Heading5"/>
-      </w:pPr>
+      <w:bookmarkEnd w:id="40"/>
+    </w:p>
+    <w:p>
+      <w:pPr>
+        <w:pStyle w:val="Heading6"/>
+      </w:pPr>
+      <w:bookmarkStart w:id="41" w:name="nov-2018---apr-2020-sunnyvale-ca"/>
       <w:r>
         <w:t xml:space="preserve">Nov 2018 - Apr 2020 (Sunnyvale, CA)</w:t>
       </w:r>
-    </w:p>
-    <w:p>
-      <w:pPr>
+      <w:bookmarkEnd w:id="41"/>
+    </w:p>
+    <w:p>
+      <w:pPr>
+        <w:pStyle w:val="Compact"/>
         <w:numPr>
+          <w:numId w:val="1003"/>
           <w:ilvl w:val="0"/>
-          <w:numId w:val="1002"/>
         </w:numPr>
+      </w:pPr>
+      <w:r>
+        <w:t xml:space="preserve">Developed Recent Ancestor Locations (RAL) - a high precision, high recall country matching algorithm which serves &gt;10 million customers worldwide.</w:t>
+      </w:r>
+    </w:p>
+    <w:p>
+      <w:pPr>
         <w:pStyle w:val="Compact"/>
-      </w:pPr>
-      <w:r>
-        <w:t xml:space="preserve">Developed current version of Recent Ancestor Locations (RAL) - a high precision, high recall country matching algorithm which serves &gt;10 million customers worldwide.</w:t>
-      </w:r>
-    </w:p>
-    <w:p>
-      <w:pPr>
         <w:numPr>
+          <w:numId w:val="1003"/>
           <w:ilvl w:val="0"/>
-          <w:numId w:val="1002"/>
         </w:numPr>
+      </w:pPr>
+      <w:r>
+        <w:t xml:space="preserve">Deployed RAL using MLflow and AWS Fargate</w:t>
+      </w:r>
+    </w:p>
+    <w:p>
+      <w:pPr>
         <w:pStyle w:val="Compact"/>
-      </w:pPr>
-      <w:r>
-        <w:t xml:space="preserve">Built RAL to run as a microservice on AWS backed hardware using MLflow for model artifact tracking.</w:t>
-      </w:r>
-    </w:p>
-    <w:p>
-      <w:pPr>
         <w:numPr>
+          <w:numId w:val="1003"/>
           <w:ilvl w:val="0"/>
-          <w:numId w:val="1002"/>
         </w:numPr>
-        <w:pStyle w:val="Compact"/>
       </w:pPr>
       <w:r>
         <w:t xml:space="preserve">Improved graph-based techniques for unsupervised identification of populations by identity-by-descent (IBD) relationships.</w:t>
       </w:r>
     </w:p>
-    <w:bookmarkEnd w:id="35"/>
-    <w:bookmarkEnd w:id="36"/>
-    <w:bookmarkStart w:id="39" w:name="bioinformatician-iv-scripps-research"/>
-    <w:p>
-      <w:pPr>
-        <w:pStyle w:val="Heading3"/>
-      </w:pPr>
+    <w:p>
+      <w:pPr>
+        <w:pStyle w:val="Heading4"/>
+      </w:pPr>
+      <w:bookmarkStart w:id="43" w:name="bioinformatician-iv-scripps-research"/>
       <w:r>
         <w:rPr>
-          <w:iCs/>
           <w:i/>
         </w:rPr>
         <w:t xml:space="preserve">Bioinformatician IV •</w:t>
       </w:r>
       <w:r>
         <w:rPr>
-          <w:iCs/>
           <w:i/>
         </w:rPr>
         <w:t xml:space="preserve"> </w:t>
       </w:r>
-      <w:hyperlink r:id="rId37">
+      <w:hyperlink r:id="rId42">
         <w:r>
           <w:rPr>
             <w:rStyle w:val="Hyperlink"/>
-            <w:iCs/>
             <w:i/>
           </w:rPr>
           <w:t xml:space="preserve">Scripps Research</w:t>
         </w:r>
       </w:hyperlink>
-    </w:p>
-    <w:bookmarkStart w:id="38" w:name="may-2018---oct-2018-san-diego-ca"/>
-    <w:p>
-      <w:pPr>
-        <w:pStyle w:val="Heading5"/>
-      </w:pPr>
+      <w:bookmarkEnd w:id="43"/>
+    </w:p>
+    <w:p>
+      <w:pPr>
+        <w:pStyle w:val="Heading6"/>
+      </w:pPr>
+      <w:bookmarkStart w:id="44" w:name="may-2018---oct-2018-san-diego-ca"/>
       <w:r>
         <w:t xml:space="preserve">May 2018 - Oct 2018 (San Diego, CA)</w:t>
       </w:r>
-    </w:p>
-    <w:p>
-      <w:pPr>
+      <w:bookmarkEnd w:id="44"/>
+    </w:p>
+    <w:p>
+      <w:pPr>
+        <w:pStyle w:val="Compact"/>
         <w:numPr>
+          <w:numId w:val="1004"/>
           <w:ilvl w:val="0"/>
-          <w:numId w:val="1003"/>
         </w:numPr>
+      </w:pPr>
+      <w:r>
+        <w:t xml:space="preserve">Developed a classifier for organ transplant rejection using RNA data.</w:t>
+      </w:r>
+    </w:p>
+    <w:p>
+      <w:pPr>
         <w:pStyle w:val="Compact"/>
-      </w:pPr>
-      <w:r>
-        <w:t xml:space="preserve">Wrote a classifier for organ transplant rejection from RNA sequencing data for a research grant.</w:t>
-      </w:r>
-    </w:p>
-    <w:p>
-      <w:pPr>
         <w:numPr>
+          <w:numId w:val="1004"/>
           <w:ilvl w:val="0"/>
-          <w:numId w:val="1003"/>
         </w:numPr>
-        <w:pStyle w:val="Compact"/>
-      </w:pPr>
-      <w:r>
-        <w:t xml:space="preserve">Wrote robust automated sequencing pipelines for Oxford Nanopore data using Common Workflow Language (CWL) for realtime microbial diagnostics,</w:t>
-      </w:r>
-      <w:r>
-        <w:t xml:space="preserve"> </w:t>
-      </w:r>
+      </w:pPr>
+      <w:r>
+        <w:t xml:space="preserve">Wrote pipelines for Nanopore long-read sequencers using CWL.</w:t>
+      </w:r>
+    </w:p>
+    <w:p>
+      <w:pPr>
+        <w:pStyle w:val="Heading4"/>
+      </w:pPr>
+      <w:bookmarkStart w:id="46" w:name="independent-consultant-juno-diagnostics"/>
       <w:r>
         <w:rPr>
-          <w:iCs/>
-          <w:i/>
-        </w:rPr>
-        <w:t xml:space="preserve">de novo</w:t>
-      </w:r>
-      <w:r>
-        <w:t xml:space="preserve"> </w:t>
-      </w:r>
-      <w:r>
-        <w:t xml:space="preserve">genome assembly, and variant calling.</w:t>
-      </w:r>
-    </w:p>
-    <w:bookmarkEnd w:id="38"/>
-    <w:bookmarkEnd w:id="39"/>
-    <w:bookmarkStart w:id="43" w:name="X57127034e56f25792d9404cf1a73c2163c5846d"/>
-    <w:p>
-      <w:pPr>
-        <w:pStyle w:val="Heading3"/>
-      </w:pPr>
-      <w:r>
-        <w:rPr>
-          <w:iCs/>
           <w:i/>
         </w:rPr>
         <w:t xml:space="preserve">Independent Consultant •</w:t>
       </w:r>
       <w:r>
         <w:rPr>
-          <w:iCs/>
           <w:i/>
         </w:rPr>
         <w:t xml:space="preserve"> </w:t>
       </w:r>
-      <w:hyperlink r:id="rId40">
+      <w:hyperlink r:id="rId45">
         <w:r>
           <w:rPr>
             <w:rStyle w:val="Hyperlink"/>
-            <w:iCs/>
             <w:i/>
           </w:rPr>
-          <w:t xml:space="preserve">Juno Diagnostics (startup - $25 million Series A closed in May 2021)</w:t>
+          <w:t xml:space="preserve">Juno Diagnostics</w:t>
         </w:r>
       </w:hyperlink>
-    </w:p>
-    <w:bookmarkStart w:id="42" w:name="sept-2017---feb-2018-san-diego-ca"/>
+      <w:bookmarkEnd w:id="46"/>
+    </w:p>
     <w:p>
       <w:pPr>
         <w:pStyle w:val="Heading5"/>
       </w:pPr>
+      <w:bookmarkStart w:id="47" w:name="sept-2017---feb-2018-san-diego-ca"/>
       <w:r>
         <w:t xml:space="preserve">Sept 2017 - Feb 2018 (San Diego, CA)</w:t>
       </w:r>
-    </w:p>
-    <w:p>
-      <w:pPr>
+      <w:bookmarkEnd w:id="47"/>
+    </w:p>
+    <w:p>
+      <w:pPr>
+        <w:pStyle w:val="Compact"/>
         <w:numPr>
+          <w:numId w:val="1005"/>
           <w:ilvl w:val="0"/>
-          <w:numId w:val="1004"/>
         </w:numPr>
-        <w:pStyle w:val="Compact"/>
       </w:pPr>
       <w:r>
         <w:t xml:space="preserve">Developed patent –</w:t>
@@ -632,81 +649,66 @@
       <w:r>
         <w:t xml:space="preserve"> </w:t>
       </w:r>
-      <w:hyperlink r:id="rId41">
+      <w:hyperlink r:id="rId48">
         <w:r>
           <w:rPr>
             <w:rStyle w:val="Hyperlink"/>
           </w:rPr>
-          <w:t xml:space="preserve">EP3773534A1 - Deep learning-based methods, devices, and systems for prenatal testing</w:t>
+          <w:t xml:space="preserve">US20210020314A1 - Deep learning-based methods, devices, and systems for prenatal testing</w:t>
         </w:r>
       </w:hyperlink>
       <w:r>
         <w:t xml:space="preserve"> </w:t>
       </w:r>
       <w:r>
-        <w:t xml:space="preserve">along with a Tensorflow based deep learning software package for detecting prenatal genetic abnormalities.</w:t>
-      </w:r>
-    </w:p>
-    <w:p>
-      <w:pPr>
-        <w:numPr>
-          <w:ilvl w:val="0"/>
-          <w:numId w:val="1004"/>
-        </w:numPr>
-        <w:pStyle w:val="Compact"/>
-      </w:pPr>
-      <w:r>
-        <w:t xml:space="preserve">Created a genetic abnormality simulator derived from statistical analysis of human high throughput sequencing data.</w:t>
-      </w:r>
-    </w:p>
-    <w:bookmarkEnd w:id="42"/>
-    <w:bookmarkEnd w:id="43"/>
-    <w:bookmarkStart w:id="47" w:name="data-science-fellow-insight"/>
-    <w:p>
-      <w:pPr>
-        <w:pStyle w:val="Heading3"/>
-      </w:pPr>
+        <w:t xml:space="preserve">along with a Tensorflow based classifier for detecting prenatal genetic abnormalities from high throughput sequencing data.</w:t>
+      </w:r>
+    </w:p>
+    <w:p>
+      <w:pPr>
+        <w:pStyle w:val="Heading4"/>
+      </w:pPr>
+      <w:bookmarkStart w:id="50" w:name="data-science-fellow-insight"/>
       <w:r>
         <w:rPr>
-          <w:iCs/>
           <w:i/>
         </w:rPr>
         <w:t xml:space="preserve">Data Science Fellow •</w:t>
       </w:r>
       <w:r>
         <w:rPr>
-          <w:iCs/>
           <w:i/>
         </w:rPr>
         <w:t xml:space="preserve"> </w:t>
       </w:r>
-      <w:hyperlink r:id="rId44">
+      <w:hyperlink r:id="rId49">
         <w:r>
           <w:rPr>
             <w:rStyle w:val="Hyperlink"/>
-            <w:iCs/>
             <w:i/>
           </w:rPr>
           <w:t xml:space="preserve">Insight</w:t>
         </w:r>
       </w:hyperlink>
-    </w:p>
-    <w:bookmarkStart w:id="46" w:name="X42a73002ed068ca0209a02ea3138a8ef8e4d288"/>
-    <w:p>
-      <w:pPr>
-        <w:pStyle w:val="Heading5"/>
-      </w:pPr>
+      <w:bookmarkEnd w:id="50"/>
+    </w:p>
+    <w:p>
+      <w:pPr>
+        <w:pStyle w:val="Heading6"/>
+      </w:pPr>
+      <w:bookmarkStart w:id="51" w:name="jan-2017---apr-2017-remote-session---san-diego-ca"/>
       <w:r>
         <w:t xml:space="preserve">Jan 2017 - Apr 2017 (Remote Session - San Diego, CA)</w:t>
       </w:r>
-    </w:p>
-    <w:p>
-      <w:pPr>
+      <w:bookmarkEnd w:id="51"/>
+    </w:p>
+    <w:p>
+      <w:pPr>
+        <w:pStyle w:val="Compact"/>
         <w:numPr>
+          <w:numId w:val="1006"/>
           <w:ilvl w:val="0"/>
-          <w:numId w:val="1005"/>
         </w:numPr>
-        <w:pStyle w:val="Compact"/>
       </w:pPr>
       <w:r>
         <w:t xml:space="preserve">Wrote</w:t>
@@ -714,7 +716,7 @@
       <w:r>
         <w:t xml:space="preserve"> </w:t>
       </w:r>
-      <w:hyperlink r:id="rId45">
+      <w:hyperlink r:id="rId52">
         <w:r>
           <w:rPr>
             <w:rStyle w:val="Hyperlink"/>
@@ -726,57 +728,54 @@
         <w:t xml:space="preserve"> </w:t>
       </w:r>
       <w:r>
-        <w:t xml:space="preserve">- a Deep Convolutional Generative Adverserial Network (DCGAN) for creating pixel art as a week-long project. Also deployed aforementioned service as a Flask app on AWS.</w:t>
-      </w:r>
-    </w:p>
-    <w:bookmarkEnd w:id="46"/>
-    <w:bookmarkEnd w:id="47"/>
-    <w:bookmarkStart w:id="51" w:name="Xabe380b324b424a0dc96526a86756f6786cdf34"/>
-    <w:p>
-      <w:pPr>
-        <w:pStyle w:val="Heading3"/>
-      </w:pPr>
+        <w:t xml:space="preserve">- a Deep Convolutional Generative Adverserial Network (DCGAN) for creating pixel art (deployed as Flask App on AWS EC2).</w:t>
+      </w:r>
+    </w:p>
+    <w:p>
+      <w:pPr>
+        <w:pStyle w:val="Heading4"/>
+      </w:pPr>
+      <w:bookmarkStart w:id="54" w:name="phd-student-biology-uc-san-diego-scott-a.-rifkin-lab"/>
       <w:r>
         <w:rPr>
-          <w:iCs/>
           <w:i/>
         </w:rPr>
         <w:t xml:space="preserve">PhD Student Biology • UC San Diego •</w:t>
       </w:r>
       <w:r>
         <w:rPr>
-          <w:iCs/>
           <w:i/>
         </w:rPr>
         <w:t xml:space="preserve"> </w:t>
       </w:r>
-      <w:hyperlink r:id="rId48">
+      <w:hyperlink r:id="rId53">
         <w:r>
           <w:rPr>
             <w:rStyle w:val="Hyperlink"/>
-            <w:iCs/>
             <w:i/>
           </w:rPr>
           <w:t xml:space="preserve">Scott A. Rifkin Lab</w:t>
         </w:r>
       </w:hyperlink>
-    </w:p>
-    <w:bookmarkStart w:id="50" w:name="aug-2010---may-2017-la-jolla-ca"/>
-    <w:p>
-      <w:pPr>
-        <w:pStyle w:val="Heading5"/>
-      </w:pPr>
+      <w:bookmarkEnd w:id="54"/>
+    </w:p>
+    <w:p>
+      <w:pPr>
+        <w:pStyle w:val="Heading6"/>
+      </w:pPr>
+      <w:bookmarkStart w:id="55" w:name="aug-2010---may-2017-la-jolla-ca"/>
       <w:r>
         <w:t xml:space="preserve">Aug 2010 - May 2017 (La Jolla, CA)</w:t>
       </w:r>
-    </w:p>
-    <w:p>
-      <w:pPr>
+      <w:bookmarkEnd w:id="55"/>
+    </w:p>
+    <w:p>
+      <w:pPr>
+        <w:pStyle w:val="Compact"/>
         <w:numPr>
+          <w:numId w:val="1007"/>
           <w:ilvl w:val="0"/>
-          <w:numId w:val="1006"/>
         </w:numPr>
-        <w:pStyle w:val="Compact"/>
       </w:pPr>
       <w:r>
         <w:t xml:space="preserve">Wrote</w:t>
@@ -784,7 +783,7 @@
       <w:r>
         <w:t xml:space="preserve"> </w:t>
       </w:r>
-      <w:hyperlink r:id="rId49">
+      <w:hyperlink r:id="rId56">
         <w:r>
           <w:rPr>
             <w:rStyle w:val="Hyperlink"/>
@@ -796,68 +795,37 @@
         <w:t xml:space="preserve"> </w:t>
       </w:r>
       <w:r>
-        <w:t xml:space="preserve">- a CNN model for classifying over 500,000 transcriptional start site (TSS) flanking sequences from humans, mice, fruit flies, and nematodes and over 60,000 microRNA target sequences (from publically available CLEAR-CLIP data).</w:t>
-      </w:r>
-    </w:p>
-    <w:p>
-      <w:pPr>
+        <w:t xml:space="preserve">- a CNN model for classifying over 500,000 transcriptional start site (TSS) flanking sequences from humans, mice, fruit flies, and nematodes as well as for over 60,000 microRNA target sequences.</w:t>
+      </w:r>
+    </w:p>
+    <w:p>
+      <w:pPr>
+        <w:pStyle w:val="Compact"/>
         <w:numPr>
+          <w:numId w:val="1007"/>
           <w:ilvl w:val="0"/>
-          <w:numId w:val="1006"/>
         </w:numPr>
-        <w:pStyle w:val="Compact"/>
-      </w:pPr>
-      <w:r>
-        <w:t xml:space="preserve">Performed research on RNA expression noise during animal development by imaging single molecule RNA expression data &gt;5,000 embryos and analyzing data using self-written MATLAB tools for image segmentation, fluorescence quantification, and image deconvolution.</w:t>
-      </w:r>
-    </w:p>
-    <w:p>
-      <w:pPr>
-        <w:numPr>
-          <w:ilvl w:val="0"/>
-          <w:numId w:val="1006"/>
-        </w:numPr>
-        <w:pStyle w:val="Compact"/>
-      </w:pPr>
-      <w:r>
-        <w:t xml:space="preserve">Transgenically modified over 70 nematode and Drosophila strains using techniques such as GIBSON assembly, CRISPR/Cas9, MosSCI, and</w:t>
-      </w:r>
-      <w:r>
-        <w:t xml:space="preserve"> </w:t>
-      </w:r>
+      </w:pPr>
+      <w:r>
+        <w:t xml:space="preserve">Researched the role of RNA expression noise during animal development by imaging single molecule RNA expression data in &gt;5,000 embryos and analyzing data using self-written MATLAB tools for image segmentation, fluorescence quantification, and image deconvolution.</w:t>
+      </w:r>
+    </w:p>
+    <w:p>
+      <w:pPr>
+        <w:pStyle w:val="Heading2"/>
+      </w:pPr>
+      <w:bookmarkStart w:id="57" w:name="education"/>
+      <w:r>
+        <w:t xml:space="preserve">Education</w:t>
+      </w:r>
+      <w:bookmarkEnd w:id="57"/>
+    </w:p>
+    <w:p>
+      <w:pPr>
+        <w:pStyle w:val="FirstParagraph"/>
+      </w:pPr>
       <w:r>
         <w:rPr>
-          <w:iCs/>
-          <w:i/>
-        </w:rPr>
-        <w:t xml:space="preserve">PhiC31</w:t>
-      </w:r>
-      <w:r>
-        <w:t xml:space="preserve"> </w:t>
-      </w:r>
-      <w:r>
-        <w:t xml:space="preserve">integrase.</w:t>
-      </w:r>
-    </w:p>
-    <w:bookmarkEnd w:id="50"/>
-    <w:bookmarkEnd w:id="51"/>
-    <w:bookmarkEnd w:id="52"/>
-    <w:bookmarkStart w:id="53" w:name="education"/>
-    <w:p>
-      <w:pPr>
-        <w:pStyle w:val="Heading2"/>
-      </w:pPr>
-      <w:r>
-        <w:t xml:space="preserve">Education</w:t>
-      </w:r>
-    </w:p>
-    <w:p>
-      <w:pPr>
-        <w:pStyle w:val="FirstParagraph"/>
-      </w:pPr>
-      <w:r>
-        <w:rPr>
-          <w:bCs/>
           <w:b/>
         </w:rPr>
         <w:t xml:space="preserve">Ph.D Biology</w:t>
@@ -875,7 +843,6 @@
       </w:pPr>
       <w:r>
         <w:rPr>
-          <w:bCs/>
           <w:b/>
         </w:rPr>
         <w:t xml:space="preserve">B.A. Biological Sciences</w:t>
@@ -885,7 +852,6 @@
       </w:r>
       <w:r>
         <w:rPr>
-          <w:iCs/>
           <w:i/>
         </w:rPr>
         <w:t xml:space="preserve">Genetics and Development, Magna Cum Laude</w:t>
@@ -897,15 +863,15 @@
         <w:t xml:space="preserve">Cornell University, 2006 - 2010</w:t>
       </w:r>
     </w:p>
-    <w:bookmarkEnd w:id="53"/>
-    <w:bookmarkStart w:id="58" w:name="activities-and-interests"/>
     <w:p>
       <w:pPr>
         <w:pStyle w:val="Heading2"/>
       </w:pPr>
+      <w:bookmarkStart w:id="58" w:name="activities-and-interests"/>
       <w:r>
         <w:t xml:space="preserve">Activities and interests</w:t>
       </w:r>
+      <w:bookmarkEnd w:id="58"/>
     </w:p>
     <w:p>
       <w:pPr>
@@ -913,7 +879,6 @@
       </w:pPr>
       <w:r>
         <w:rPr>
-          <w:bCs/>
           <w:b/>
         </w:rPr>
         <w:t xml:space="preserve">Hobbies</w:t>
@@ -921,15 +886,16 @@
     </w:p>
     <w:p>
       <w:pPr>
+        <w:pStyle w:val="Compact"/>
         <w:pStyle w:val="Definition"/>
       </w:pPr>
       <w:r>
-        <w:t xml:space="preserve">I enjoy running, painting, and</w:t>
-      </w:r>
-      <w:r>
-        <w:t xml:space="preserve"> </w:t>
-      </w:r>
-      <w:hyperlink r:id="rId54">
+        <w:t xml:space="preserve">Running, painting,</w:t>
+      </w:r>
+      <w:r>
+        <w:t xml:space="preserve"> </w:t>
+      </w:r>
+      <w:hyperlink r:id="rId59">
         <w:r>
           <w:rPr>
             <w:rStyle w:val="Hyperlink"/>
@@ -938,19 +904,33 @@
         </w:r>
       </w:hyperlink>
       <w:r>
-        <w:t xml:space="preserve">. During the pandemic,</w:t>
-      </w:r>
-      <w:r>
-        <w:t xml:space="preserve"> </w:t>
-      </w:r>
-      <w:hyperlink r:id="rId55">
+        <w:t xml:space="preserve">, developing a</w:t>
+      </w:r>
+      <w:r>
+        <w:t xml:space="preserve"> </w:t>
+      </w:r>
+      <w:hyperlink r:id="rId60">
         <w:r>
           <w:rPr>
             <w:rStyle w:val="Hyperlink"/>
           </w:rPr>
-          <w:t xml:space="preserve">I developed a VR space game in my spare time</w:t>
+          <w:t xml:space="preserve">VR game</w:t>
         </w:r>
       </w:hyperlink>
+      <w:r>
+        <w:t xml:space="preserve">, and</w:t>
+      </w:r>
+      <w:r>
+        <w:t xml:space="preserve"> </w:t>
+      </w:r>
+      <w:hyperlink r:id="rId61">
+        <w:r>
+          <w:rPr>
+            <w:rStyle w:val="Hyperlink"/>
+          </w:rPr>
+          <w:t xml:space="preserve">my tech blog</w:t>
+        </w:r>
+      </w:hyperlink>
     </w:p>
     <w:p>
       <w:pPr>
@@ -958,7 +938,6 @@
       </w:pPr>
       <w:r>
         <w:rPr>
-          <w:bCs/>
           <w:b/>
         </w:rPr>
         <w:t xml:space="preserve">Extracurricular Activities</w:t>
@@ -966,15 +945,16 @@
     </w:p>
     <w:p>
       <w:pPr>
+        <w:pStyle w:val="Compact"/>
         <w:pStyle w:val="Definition"/>
       </w:pPr>
       <w:r>
-        <w:t xml:space="preserve">23andMe Spitballers Ultimate Frisbee • Machine Learning Society of San Diego • UCSD GSA Lobby Corps •</w:t>
-      </w:r>
-      <w:r>
-        <w:t xml:space="preserve"> </w:t>
-      </w:r>
-      <w:hyperlink r:id="rId56">
+        <w:t xml:space="preserve">UCSD GSA Lobby Corps •</w:t>
+      </w:r>
+      <w:r>
+        <w:t xml:space="preserve"> </w:t>
+      </w:r>
+      <w:hyperlink r:id="rId62">
         <w:r>
           <w:rPr>
             <w:rStyle w:val="Hyperlink"/>
@@ -991,7 +971,7 @@
       <w:r>
         <w:t xml:space="preserve"> </w:t>
       </w:r>
-      <w:hyperlink r:id="rId57">
+      <w:hyperlink r:id="rId63">
         <w:r>
           <w:rPr>
             <w:rStyle w:val="Hyperlink"/>
@@ -1003,11 +983,9 @@
         <w:t xml:space="preserve"> </w:t>
       </w:r>
       <w:r>
-        <w:t xml:space="preserve">• Friends of Farmworkers (tutor)</w:t>
-      </w:r>
-    </w:p>
-    <w:bookmarkEnd w:id="58"/>
-    <w:bookmarkEnd w:id="59"/>
+        <w:t xml:space="preserve">• Friends of Farmworkers</w:t>
+      </w:r>
+    </w:p>
     <w:sectPr/>
   </w:body>
 </w:document>
@@ -1039,14 +1017,17 @@
 <file path=word/numbering.xml><?xml version="1.0" encoding="utf-8"?>
 <w:numbering xmlns:w="http://schemas.openxmlformats.org/wordprocessingml/2006/main">
   <w:abstractNum w:abstractNumId="990">
-    <w:nsid w:val="A990"/>
+    <w:nsid w:val="170cd2de"/>
     <w:multiLevelType w:val="multilevel"/>
     <w:lvl w:ilvl="0">
       <w:numFmt w:val="bullet"/>
       <w:lvlText w:val=" "/>
       <w:lvlJc w:val="left"/>
       <w:pPr>
-        <w:ind w:left="720" w:hanging="480"/>
+        <w:tabs>
+          <w:tab w:val="num" w:pos="0"/>
+        </w:tabs>
+        <w:ind w:left="480" w:hanging="480"/>
       </w:pPr>
     </w:lvl>
     <w:lvl w:ilvl="1">
@@ -1054,7 +1035,10 @@
       <w:lvlText w:val=" "/>
       <w:lvlJc w:val="left"/>
       <w:pPr>
-        <w:ind w:left="1440" w:hanging="480"/>
+        <w:tabs>
+          <w:tab w:val="num" w:pos="720"/>
+        </w:tabs>
+        <w:ind w:left="1200" w:hanging="480"/>
       </w:pPr>
     </w:lvl>
     <w:lvl w:ilvl="2">
@@ -1062,7 +1046,10 @@
       <w:lvlText w:val=" "/>
       <w:lvlJc w:val="left"/>
       <w:pPr>
-        <w:ind w:left="2160" w:hanging="480"/>
+        <w:tabs>
+          <w:tab w:val="num" w:pos="1440"/>
+        </w:tabs>
+        <w:ind w:left="1920" w:hanging="480"/>
       </w:pPr>
     </w:lvl>
     <w:lvl w:ilvl="3">
@@ -1070,7 +1057,10 @@
       <w:lvlText w:val=" "/>
       <w:lvlJc w:val="left"/>
       <w:pPr>
-        <w:ind w:left="2880" w:hanging="480"/>
+        <w:tabs>
+          <w:tab w:val="num" w:pos="2160"/>
+        </w:tabs>
+        <w:ind w:left="2640" w:hanging="480"/>
       </w:pPr>
     </w:lvl>
     <w:lvl w:ilvl="4">
@@ -1078,7 +1068,10 @@
       <w:lvlText w:val=" "/>
       <w:lvlJc w:val="left"/>
       <w:pPr>
-        <w:ind w:left="3600" w:hanging="480"/>
+        <w:tabs>
+          <w:tab w:val="num" w:pos="2880"/>
+        </w:tabs>
+        <w:ind w:left="3360" w:hanging="480"/>
       </w:pPr>
     </w:lvl>
     <w:lvl w:ilvl="5">
@@ -1086,7 +1079,10 @@
       <w:lvlText w:val=" "/>
       <w:lvlJc w:val="left"/>
       <w:pPr>
-        <w:ind w:left="4320" w:hanging="480"/>
+        <w:tabs>
+          <w:tab w:val="num" w:pos="3600"/>
+        </w:tabs>
+        <w:ind w:left="4080" w:hanging="480"/>
       </w:pPr>
     </w:lvl>
     <w:lvl w:ilvl="6">
@@ -1094,7 +1090,10 @@
       <w:lvlText w:val=" "/>
       <w:lvlJc w:val="left"/>
       <w:pPr>
-        <w:ind w:left="5040" w:hanging="480"/>
+        <w:tabs>
+          <w:tab w:val="num" w:pos="4320"/>
+        </w:tabs>
+        <w:ind w:left="4800" w:hanging="480"/>
       </w:pPr>
     </w:lvl>
     <w:lvl w:ilvl="7">
@@ -1102,7 +1101,10 @@
       <w:lvlText w:val=" "/>
       <w:lvlJc w:val="left"/>
       <w:pPr>
-        <w:ind w:left="5760" w:hanging="480"/>
+        <w:tabs>
+          <w:tab w:val="num" w:pos="5040"/>
+        </w:tabs>
+        <w:ind w:left="5520" w:hanging="480"/>
       </w:pPr>
     </w:lvl>
     <w:lvl w:ilvl="8">
@@ -1110,19 +1112,128 @@
       <w:lvlText w:val=" "/>
       <w:lvlJc w:val="left"/>
       <w:pPr>
-        <w:ind w:left="6480" w:hanging="480"/>
+        <w:tabs>
+          <w:tab w:val="num" w:pos="5760"/>
+        </w:tabs>
+        <w:ind w:left="6240" w:hanging="480"/>
+      </w:pPr>
+    </w:lvl>
+  </w:abstractNum>
+  <w:abstractNum w:abstractNumId="990">
+    <w:nsid w:val="2c1ae401"/>
+    <w:multiLevelType w:val="multilevel"/>
+    <w:lvl w:ilvl="0">
+      <w:numFmt w:val="bullet"/>
+      <w:lvlText w:val=" "/>
+      <w:lvlJc w:val="left"/>
+      <w:pPr>
+        <w:tabs>
+          <w:tab w:val="num" w:pos="0"/>
+        </w:tabs>
+        <w:ind w:left="480" w:hanging="480"/>
+      </w:pPr>
+    </w:lvl>
+    <w:lvl w:ilvl="1">
+      <w:numFmt w:val="bullet"/>
+      <w:lvlText w:val=" "/>
+      <w:lvlJc w:val="left"/>
+      <w:pPr>
+        <w:tabs>
+          <w:tab w:val="num" w:pos="720"/>
+        </w:tabs>
+        <w:ind w:left="1200" w:hanging="480"/>
+      </w:pPr>
+    </w:lvl>
+    <w:lvl w:ilvl="2">
+      <w:numFmt w:val="bullet"/>
+      <w:lvlText w:val=" "/>
+      <w:lvlJc w:val="left"/>
+      <w:pPr>
+        <w:tabs>
+          <w:tab w:val="num" w:pos="1440"/>
+        </w:tabs>
+        <w:ind w:left="1920" w:hanging="480"/>
+      </w:pPr>
+    </w:lvl>
+    <w:lvl w:ilvl="3">
+      <w:numFmt w:val="bullet"/>
+      <w:lvlText w:val=" "/>
+      <w:lvlJc w:val="left"/>
+      <w:pPr>
+        <w:tabs>
+          <w:tab w:val="num" w:pos="2160"/>
+        </w:tabs>
+        <w:ind w:left="2640" w:hanging="480"/>
+      </w:pPr>
+    </w:lvl>
+    <w:lvl w:ilvl="4">
+      <w:numFmt w:val="bullet"/>
+      <w:lvlText w:val=" "/>
+      <w:lvlJc w:val="left"/>
+      <w:pPr>
+        <w:tabs>
+          <w:tab w:val="num" w:pos="2880"/>
+        </w:tabs>
+        <w:ind w:left="3360" w:hanging="480"/>
+      </w:pPr>
+    </w:lvl>
+    <w:lvl w:ilvl="5">
+      <w:numFmt w:val="bullet"/>
+      <w:lvlText w:val=" "/>
+      <w:lvlJc w:val="left"/>
+      <w:pPr>
+        <w:tabs>
+          <w:tab w:val="num" w:pos="3600"/>
+        </w:tabs>
+        <w:ind w:left="4080" w:hanging="480"/>
+      </w:pPr>
+    </w:lvl>
+    <w:lvl w:ilvl="6">
+      <w:numFmt w:val="bullet"/>
+      <w:lvlText w:val=" "/>
+      <w:lvlJc w:val="left"/>
+      <w:pPr>
+        <w:tabs>
+          <w:tab w:val="num" w:pos="4320"/>
+        </w:tabs>
+        <w:ind w:left="4800" w:hanging="480"/>
+      </w:pPr>
+    </w:lvl>
+    <w:lvl w:ilvl="7">
+      <w:numFmt w:val="bullet"/>
+      <w:lvlText w:val=" "/>
+      <w:lvlJc w:val="left"/>
+      <w:pPr>
+        <w:tabs>
+          <w:tab w:val="num" w:pos="5040"/>
+        </w:tabs>
+        <w:ind w:left="5520" w:hanging="480"/>
+      </w:pPr>
+    </w:lvl>
+    <w:lvl w:ilvl="8">
+      <w:numFmt w:val="bullet"/>
+      <w:lvlText w:val=" "/>
+      <w:lvlJc w:val="left"/>
+      <w:pPr>
+        <w:tabs>
+          <w:tab w:val="num" w:pos="5760"/>
+        </w:tabs>
+        <w:ind w:left="6240" w:hanging="480"/>
       </w:pPr>
     </w:lvl>
   </w:abstractNum>
   <w:abstractNum w:abstractNumId="991">
-    <w:nsid w:val="A991"/>
+    <w:nsid w:val="ea454b4c"/>
     <w:multiLevelType w:val="multilevel"/>
     <w:lvl w:ilvl="0">
       <w:numFmt w:val="bullet"/>
       <w:lvlText w:val="•"/>
       <w:lvlJc w:val="left"/>
       <w:pPr>
-        <w:ind w:left="720" w:hanging="480"/>
+        <w:tabs>
+          <w:tab w:val="num" w:pos="0"/>
+        </w:tabs>
+        <w:ind w:left="480" w:hanging="480"/>
       </w:pPr>
     </w:lvl>
     <w:lvl w:ilvl="1">
@@ -1130,7 +1241,10 @@
       <w:lvlText w:val="–"/>
       <w:lvlJc w:val="left"/>
       <w:pPr>
-        <w:ind w:left="1440" w:hanging="480"/>
+        <w:tabs>
+          <w:tab w:val="num" w:pos="720"/>
+        </w:tabs>
+        <w:ind w:left="1200" w:hanging="480"/>
       </w:pPr>
     </w:lvl>
     <w:lvl w:ilvl="2">
@@ -1138,7 +1252,10 @@
       <w:lvlText w:val="•"/>
       <w:lvlJc w:val="left"/>
       <w:pPr>
-        <w:ind w:left="2160" w:hanging="480"/>
+        <w:tabs>
+          <w:tab w:val="num" w:pos="1440"/>
+        </w:tabs>
+        <w:ind w:left="1920" w:hanging="480"/>
       </w:pPr>
     </w:lvl>
     <w:lvl w:ilvl="3">
@@ -1146,7 +1263,10 @@
       <w:lvlText w:val="–"/>
       <w:lvlJc w:val="left"/>
       <w:pPr>
-        <w:ind w:left="2880" w:hanging="480"/>
+        <w:tabs>
+          <w:tab w:val="num" w:pos="2160"/>
+        </w:tabs>
+        <w:ind w:left="2640" w:hanging="480"/>
       </w:pPr>
     </w:lvl>
     <w:lvl w:ilvl="4">
@@ -1154,7 +1274,10 @@
       <w:lvlText w:val="•"/>
       <w:lvlJc w:val="left"/>
       <w:pPr>
-        <w:ind w:left="3600" w:hanging="480"/>
+        <w:tabs>
+          <w:tab w:val="num" w:pos="2880"/>
+        </w:tabs>
+        <w:ind w:left="3360" w:hanging="480"/>
       </w:pPr>
     </w:lvl>
     <w:lvl w:ilvl="5">
@@ -1162,7 +1285,10 @@
       <w:lvlText w:val="–"/>
       <w:lvlJc w:val="left"/>
       <w:pPr>
-        <w:ind w:left="4320" w:hanging="480"/>
+        <w:tabs>
+          <w:tab w:val="num" w:pos="3600"/>
+        </w:tabs>
+        <w:ind w:left="4080" w:hanging="480"/>
       </w:pPr>
     </w:lvl>
     <w:lvl w:ilvl="6">
@@ -1170,7 +1296,10 @@
       <w:lvlText w:val="•"/>
       <w:lvlJc w:val="left"/>
       <w:pPr>
-        <w:ind w:left="5040" w:hanging="480"/>
+        <w:tabs>
+          <w:tab w:val="num" w:pos="4320"/>
+        </w:tabs>
+        <w:ind w:left="4800" w:hanging="480"/>
       </w:pPr>
     </w:lvl>
     <w:lvl w:ilvl="7">
@@ -1178,7 +1307,10 @@
       <w:lvlText w:val="–"/>
       <w:lvlJc w:val="left"/>
       <w:pPr>
-        <w:ind w:left="5760" w:hanging="480"/>
+        <w:tabs>
+          <w:tab w:val="num" w:pos="5040"/>
+        </w:tabs>
+        <w:ind w:left="5520" w:hanging="480"/>
       </w:pPr>
     </w:lvl>
     <w:lvl w:ilvl="8">
@@ -1186,10 +1318,16 @@
       <w:lvlText w:val="•"/>
       <w:lvlJc w:val="left"/>
       <w:pPr>
-        <w:ind w:left="6480" w:hanging="480"/>
+        <w:tabs>
+          <w:tab w:val="num" w:pos="5760"/>
+        </w:tabs>
+        <w:ind w:left="6240" w:hanging="480"/>
       </w:pPr>
     </w:lvl>
   </w:abstractNum>
+  <w:num w:numId="1000">
+    <w:abstractNumId w:val="990"/>
+  </w:num>
   <w:num w:numId="1000">
     <w:abstractNumId w:val="990"/>
   </w:num>
@@ -1211,6 +1349,9 @@
   <w:num w:numId="1006">
     <w:abstractNumId w:val="991"/>
   </w:num>
+  <w:num w:numId="1007">
+    <w:abstractNumId w:val="991"/>
+  </w:num>
 </w:numbering>
 </file>
 
@@ -1219,10 +1360,10 @@
   <w:docDefaults>
     <w:rPrDefault>
       <w:rPr>
-        <w:rFonts w:asciiTheme="minorHAnsi" w:cstheme="minorBidi" w:eastAsiaTheme="minorHAnsi" w:hAnsiTheme="minorHAnsi"/>
+        <w:rFonts w:asciiTheme="minorHAnsi" w:eastAsiaTheme="minorHAnsi" w:hAnsiTheme="minorHAnsi" w:cstheme="minorBidi"/>
         <w:sz w:val="24"/>
         <w:szCs w:val="24"/>
-        <w:lang w:bidi="ar-SA" w:eastAsia="en-US" w:val="en-US"/>
+        <w:lang w:val="en-US" w:eastAsia="en-US" w:bidi="ar-SA"/>
       </w:rPr>
     </w:rPrDefault>
     <w:pPrDefault>
@@ -1231,35 +1372,35 @@
       </w:pPr>
     </w:pPrDefault>
   </w:docDefaults>
-  <w:latentStyles w:count="276" w:defLockedState="0" w:defQFormat="0" w:defSemiHidden="0" w:defUIPriority="0" w:defUnhideWhenUsed="0"/>
-  <w:style w:default="1" w:styleId="Normal" w:type="paragraph">
+  <w:latentStyles w:defLockedState="0" w:defUIPriority="0" w:defSemiHidden="0" w:defUnhideWhenUsed="0" w:defQFormat="0" w:count="276"/>
+  <w:style w:type="paragraph" w:default="1" w:styleId="Normal">
     <w:name w:val="Normal"/>
     <w:qFormat/>
   </w:style>
-  <w:style w:styleId="BodyText" w:type="paragraph">
+  <w:style w:type="paragraph" w:styleId="BodyText">
     <w:name w:val="Body Text"/>
     <w:basedOn w:val="Normal"/>
     <w:link w:val="BodyTextChar"/>
     <w:pPr>
-      <w:spacing w:after="180" w:before="180"/>
+      <w:spacing w:before="180" w:after="180"/>
     </w:pPr>
     <w:qFormat/>
   </w:style>
-  <w:style w:customStyle="1" w:styleId="FirstParagraph" w:type="paragraph">
+  <w:style w:type="paragraph" w:customStyle="1" w:styleId="FirstParagraph">
     <w:name w:val="First Paragraph"/>
     <w:basedOn w:val="BodyText"/>
     <w:next w:val="BodyText"/>
     <w:qFormat/>
   </w:style>
-  <w:style w:customStyle="1" w:styleId="Compact" w:type="paragraph">
+  <w:style w:type="paragraph" w:customStyle="1" w:styleId="Compact">
     <w:name w:val="Compact"/>
     <w:basedOn w:val="BodyText"/>
     <w:qFormat/>
     <w:pPr>
-      <w:spacing w:after="36" w:before="36"/>
+      <w:spacing w:before="36" w:after="36"/>
     </w:pPr>
   </w:style>
-  <w:style w:styleId="Title" w:type="paragraph">
+  <w:style w:type="paragraph" w:styleId="Title">
     <w:name w:val="Title"/>
     <w:basedOn w:val="Normal"/>
     <w:next w:val="BodyText"/>
@@ -1267,19 +1408,19 @@
     <w:pPr>
       <w:keepNext/>
       <w:keepLines/>
-      <w:spacing w:after="240" w:before="480"/>
+      <w:spacing w:before="480" w:after="240"/>
       <w:jc w:val="center"/>
     </w:pPr>
     <w:rPr>
-      <w:rFonts w:asciiTheme="majorHAnsi" w:cstheme="majorBidi" w:eastAsiaTheme="majorEastAsia" w:hAnsiTheme="majorHAnsi"/>
+      <w:rFonts w:asciiTheme="majorHAnsi" w:eastAsiaTheme="majorEastAsia" w:hAnsiTheme="majorHAnsi" w:cstheme="majorBidi"/>
       <w:b/>
       <w:bCs/>
-      <w:color w:themeColor="accent1" w:themeShade="B5" w:val="345A8A"/>
+      <w:color w:val="345A8A" w:themeColor="accent1" w:themeShade="B5"/>
       <w:sz w:val="36"/>
       <w:szCs w:val="36"/>
     </w:rPr>
   </w:style>
-  <w:style w:styleId="Subtitle" w:type="paragraph">
+  <w:style w:type="paragraph" w:styleId="Subtitle">
     <w:name w:val="Subtitle"/>
     <w:basedOn w:val="Title"/>
     <w:next w:val="BodyText"/>
@@ -1287,7 +1428,7 @@
     <w:pPr>
       <w:keepNext/>
       <w:keepLines/>
-      <w:spacing w:after="240" w:before="240"/>
+      <w:spacing w:before="240" w:after="240"/>
       <w:jc w:val="center"/>
     </w:pPr>
     <w:rPr>
@@ -1295,7 +1436,7 @@
       <w:szCs w:val="30"/>
     </w:rPr>
   </w:style>
-  <w:style w:customStyle="1" w:styleId="Author" w:type="paragraph">
+  <w:style w:type="paragraph" w:customStyle="1" w:styleId="Author">
     <w:name w:val="Author"/>
     <w:next w:val="BodyText"/>
     <w:qFormat/>
@@ -1305,7 +1446,7 @@
       <w:jc w:val="center"/>
     </w:pPr>
   </w:style>
-  <w:style w:styleId="Date" w:type="paragraph">
+  <w:style w:type="paragraph" w:styleId="Date">
     <w:name w:val="Date"/>
     <w:next w:val="BodyText"/>
     <w:qFormat/>
@@ -1315,7 +1456,7 @@
       <w:jc w:val="center"/>
     </w:pPr>
   </w:style>
-  <w:style w:customStyle="1" w:styleId="Abstract" w:type="paragraph">
+  <w:style w:type="paragraph" w:customStyle="1" w:styleId="Abstract">
     <w:name w:val="Abstract"/>
     <w:basedOn w:val="Normal"/>
     <w:next w:val="BodyText"/>
@@ -1323,14 +1464,14 @@
     <w:pPr>
       <w:keepNext/>
       <w:keepLines/>
-      <w:spacing w:after="300" w:before="300"/>
+      <w:spacing w:before="300" w:after="300"/>
     </w:pPr>
     <w:rPr>
       <w:sz w:val="20"/>
       <w:szCs w:val="20"/>
     </w:rPr>
   </w:style>
-  <w:style w:styleId="Bibliography" w:type="paragraph">
+  <w:style w:type="paragraph" w:styleId="Bibliography">
     <w:name w:val="Bibliography"/>
     <w:basedOn w:val="Normal"/>
     <w:next w:val="Bibliography"/>
@@ -1338,7 +1479,7 @@
     <w:pPr/>
     <w:rPr/>
   </w:style>
-  <w:style w:styleId="Heading1" w:type="paragraph">
+  <w:style w:type="paragraph" w:styleId="Heading1">
     <w:name w:val="Heading 1"/>
     <w:basedOn w:val="Normal"/>
     <w:next w:val="BodyText"/>
@@ -1347,19 +1488,19 @@
     <w:pPr>
       <w:keepNext/>
       <w:keepLines/>
-      <w:spacing w:after="0" w:before="480"/>
+      <w:spacing w:before="480" w:after="0"/>
       <w:outlineLvl w:val="0"/>
     </w:pPr>
     <w:rPr>
-      <w:rFonts w:asciiTheme="majorHAnsi" w:cstheme="majorBidi" w:eastAsiaTheme="majorEastAsia" w:hAnsiTheme="majorHAnsi"/>
+      <w:rFonts w:asciiTheme="majorHAnsi" w:eastAsiaTheme="majorEastAsia" w:hAnsiTheme="majorHAnsi" w:cstheme="majorBidi"/>
       <w:b/>
       <w:bCs/>
-      <w:color w:themeColor="accent1" w:val="4F81BD"/>
+      <w:color w:val="345A8A" w:themeColor="accent1" w:themeShade="B5"/>
       <w:sz w:val="32"/>
       <w:szCs w:val="32"/>
     </w:rPr>
   </w:style>
-  <w:style w:styleId="Heading2" w:type="paragraph">
+  <w:style w:type="paragraph" w:styleId="Heading2">
     <w:name w:val="Heading 2"/>
     <w:basedOn w:val="Normal"/>
     <w:next w:val="BodyText"/>
@@ -1369,19 +1510,19 @@
     <w:pPr>
       <w:keepNext/>
       <w:keepLines/>
-      <w:spacing w:after="0" w:before="200"/>
+      <w:spacing w:before="200" w:after="0"/>
       <w:outlineLvl w:val="1"/>
     </w:pPr>
     <w:rPr>
-      <w:rFonts w:asciiTheme="majorHAnsi" w:cstheme="majorBidi" w:eastAsiaTheme="majorEastAsia" w:hAnsiTheme="majorHAnsi"/>
+      <w:rFonts w:asciiTheme="majorHAnsi" w:eastAsiaTheme="majorEastAsia" w:hAnsiTheme="majorHAnsi" w:cstheme="majorBidi"/>
       <w:b/>
       <w:bCs/>
-      <w:color w:themeColor="accent1" w:val="4F81BD"/>
-      <w:sz w:val="28"/>
-      <w:szCs w:val="28"/>
-    </w:rPr>
-  </w:style>
-  <w:style w:styleId="Heading3" w:type="paragraph">
+      <w:color w:val="4F81BD" w:themeColor="accent1"/>
+      <w:sz w:val="32"/>
+      <w:szCs w:val="32"/>
+    </w:rPr>
+  </w:style>
+  <w:style w:type="paragraph" w:styleId="Heading3">
     <w:name w:val="Heading 3"/>
     <w:basedOn w:val="Normal"/>
     <w:next w:val="BodyText"/>
@@ -1391,19 +1532,19 @@
     <w:pPr>
       <w:keepNext/>
       <w:keepLines/>
-      <w:spacing w:after="0" w:before="200"/>
+      <w:spacing w:before="200" w:after="0"/>
       <w:outlineLvl w:val="2"/>
     </w:pPr>
     <w:rPr>
-      <w:rFonts w:asciiTheme="majorHAnsi" w:cstheme="majorBidi" w:eastAsiaTheme="majorEastAsia" w:hAnsiTheme="majorHAnsi"/>
+      <w:rFonts w:asciiTheme="majorHAnsi" w:eastAsiaTheme="majorEastAsia" w:hAnsiTheme="majorHAnsi" w:cstheme="majorBidi"/>
       <w:b/>
       <w:bCs/>
-      <w:color w:themeColor="accent1" w:val="4F81BD"/>
-      <w:sz w:val="24"/>
-      <w:szCs w:val="24"/>
-    </w:rPr>
-  </w:style>
-  <w:style w:styleId="Heading4" w:type="paragraph">
+      <w:color w:val="4F81BD" w:themeColor="accent1"/>
+      <w:sz w:val="28"/>
+      <w:szCs w:val="28"/>
+    </w:rPr>
+  </w:style>
+  <w:style w:type="paragraph" w:styleId="Heading4">
     <w:name w:val="Heading 4"/>
     <w:basedOn w:val="Normal"/>
     <w:next w:val="BodyText"/>
@@ -1413,19 +1554,19 @@
     <w:pPr>
       <w:keepNext/>
       <w:keepLines/>
-      <w:spacing w:after="0" w:before="200"/>
+      <w:spacing w:before="200" w:after="0"/>
       <w:outlineLvl w:val="3"/>
     </w:pPr>
     <w:rPr>
-      <w:rFonts w:asciiTheme="majorHAnsi" w:cstheme="majorBidi" w:eastAsiaTheme="majorEastAsia" w:hAnsiTheme="majorHAnsi"/>
-      <w:i/>
+      <w:rFonts w:asciiTheme="majorHAnsi" w:eastAsiaTheme="majorEastAsia" w:hAnsiTheme="majorHAnsi" w:cstheme="majorBidi"/>
+      <w:b/>
       <w:bCs/>
-      <w:color w:themeColor="accent1" w:val="4F81BD"/>
+      <w:color w:val="4F81BD" w:themeColor="accent1"/>
       <w:sz w:val="24"/>
       <w:szCs w:val="24"/>
     </w:rPr>
   </w:style>
-  <w:style w:styleId="Heading5" w:type="paragraph">
+  <w:style w:type="paragraph" w:styleId="Heading5">
     <w:name w:val="Heading 5"/>
     <w:basedOn w:val="Normal"/>
     <w:next w:val="BodyText"/>
@@ -1435,18 +1576,19 @@
     <w:pPr>
       <w:keepNext/>
       <w:keepLines/>
-      <w:spacing w:after="0" w:before="200"/>
+      <w:spacing w:before="200" w:after="0"/>
       <w:outlineLvl w:val="4"/>
     </w:pPr>
     <w:rPr>
-      <w:rFonts w:asciiTheme="majorHAnsi" w:cstheme="majorBidi" w:eastAsiaTheme="majorEastAsia" w:hAnsiTheme="majorHAnsi"/>
+      <w:rFonts w:asciiTheme="majorHAnsi" w:eastAsiaTheme="majorEastAsia" w:hAnsiTheme="majorHAnsi" w:cstheme="majorBidi"/>
+      <w:i/>
       <w:iCs/>
-      <w:color w:themeColor="accent1" w:val="4F81BD"/>
+      <w:color w:val="4F81BD" w:themeColor="accent1"/>
       <w:sz w:val="24"/>
       <w:szCs w:val="24"/>
     </w:rPr>
   </w:style>
-  <w:style w:styleId="Heading6" w:type="paragraph">
+  <w:style w:type="paragraph" w:styleId="Heading6">
     <w:name w:val="Heading 6"/>
     <w:basedOn w:val="Normal"/>
     <w:next w:val="BodyText"/>
@@ -1456,17 +1598,17 @@
     <w:pPr>
       <w:keepNext/>
       <w:keepLines/>
-      <w:spacing w:after="0" w:before="200"/>
+      <w:spacing w:before="200" w:after="0"/>
       <w:outlineLvl w:val="5"/>
     </w:pPr>
     <w:rPr>
-      <w:rFonts w:asciiTheme="majorHAnsi" w:cstheme="majorBidi" w:eastAsiaTheme="majorEastAsia" w:hAnsiTheme="majorHAnsi"/>
-      <w:color w:themeColor="accent1" w:val="4F81BD"/>
+      <w:rFonts w:asciiTheme="majorHAnsi" w:eastAsiaTheme="majorEastAsia" w:hAnsiTheme="majorHAnsi" w:cstheme="majorBidi"/>
+      <w:color w:val="4F81BD" w:themeColor="accent1"/>
       <w:sz w:val="24"/>
       <w:szCs w:val="24"/>
     </w:rPr>
   </w:style>
-  <w:style w:styleId="Heading7" w:type="paragraph">
+  <w:style w:type="paragraph" w:styleId="Heading7">
     <w:name w:val="Heading 7"/>
     <w:basedOn w:val="Normal"/>
     <w:next w:val="BodyText"/>
@@ -1476,17 +1618,17 @@
     <w:pPr>
       <w:keepNext/>
       <w:keepLines/>
-      <w:spacing w:after="0" w:before="200"/>
+      <w:spacing w:before="200" w:after="0"/>
       <w:outlineLvl w:val="6"/>
     </w:pPr>
     <w:rPr>
-      <w:rFonts w:asciiTheme="majorHAnsi" w:cstheme="majorBidi" w:eastAsiaTheme="majorEastAsia" w:hAnsiTheme="majorHAnsi"/>
-      <w:color w:themeColor="accent1" w:val="4F81BD"/>
+      <w:rFonts w:asciiTheme="majorHAnsi" w:eastAsiaTheme="majorEastAsia" w:hAnsiTheme="majorHAnsi" w:cstheme="majorBidi"/>
+      <w:color w:val="4F81BD" w:themeColor="accent1"/>
       <w:sz w:val="24"/>
       <w:szCs w:val="24"/>
     </w:rPr>
   </w:style>
-  <w:style w:styleId="Heading8" w:type="paragraph">
+  <w:style w:type="paragraph" w:styleId="Heading8">
     <w:name w:val="Heading 8"/>
     <w:basedOn w:val="Normal"/>
     <w:next w:val="BodyText"/>
@@ -1496,17 +1638,17 @@
     <w:pPr>
       <w:keepNext/>
       <w:keepLines/>
-      <w:spacing w:after="0" w:before="200"/>
+      <w:spacing w:before="200" w:after="0"/>
       <w:outlineLvl w:val="7"/>
     </w:pPr>
     <w:rPr>
-      <w:rFonts w:asciiTheme="majorHAnsi" w:cstheme="majorBidi" w:eastAsiaTheme="majorEastAsia" w:hAnsiTheme="majorHAnsi"/>
-      <w:color w:themeColor="accent1" w:val="4F81BD"/>
+      <w:rFonts w:asciiTheme="majorHAnsi" w:eastAsiaTheme="majorEastAsia" w:hAnsiTheme="majorHAnsi" w:cstheme="majorBidi"/>
+      <w:color w:val="4F81BD" w:themeColor="accent1"/>
       <w:sz w:val="24"/>
       <w:szCs w:val="24"/>
     </w:rPr>
   </w:style>
-  <w:style w:styleId="Heading9" w:type="paragraph">
+  <w:style w:type="paragraph" w:styleId="Heading9">
     <w:name w:val="Heading 9"/>
     <w:basedOn w:val="Normal"/>
     <w:next w:val="BodyText"/>
@@ -1516,17 +1658,17 @@
     <w:pPr>
       <w:keepNext/>
       <w:keepLines/>
-      <w:spacing w:after="0" w:before="200"/>
+      <w:spacing w:before="200" w:after="0"/>
       <w:outlineLvl w:val="8"/>
     </w:pPr>
     <w:rPr>
-      <w:rFonts w:asciiTheme="majorHAnsi" w:cstheme="majorBidi" w:eastAsiaTheme="majorEastAsia" w:hAnsiTheme="majorHAnsi"/>
-      <w:color w:themeColor="accent1" w:val="4F81BD"/>
+      <w:rFonts w:asciiTheme="majorHAnsi" w:eastAsiaTheme="majorEastAsia" w:hAnsiTheme="majorHAnsi" w:cstheme="majorBidi"/>
+      <w:color w:val="4F81BD" w:themeColor="accent1"/>
       <w:sz w:val="24"/>
       <w:szCs w:val="24"/>
     </w:rPr>
   </w:style>
-  <w:style w:styleId="BlockText" w:type="paragraph">
+  <w:style w:type="paragraph" w:styleId="BlockText">
     <w:name w:val="Block Text"/>
     <w:basedOn w:val="BodyText"/>
     <w:next w:val="BodyText"/>
@@ -1534,11 +1676,17 @@
     <w:unhideWhenUsed/>
     <w:qFormat/>
     <w:pPr>
-      <w:spacing w:after="100" w:before="100"/>
-      <w:ind w:firstLine="0" w:left="480" w:right="480"/>
+      <w:spacing w:before="100" w:after="100"/>
+      <w:ind w:firstLine="0"/>
     </w:pPr>
-  </w:style>
-  <w:style w:styleId="FootnoteText" w:type="paragraph">
+    <w:rPr>
+      <w:rFonts w:asciiTheme="majorHAnsi" w:eastAsiaTheme="majorEastAsia" w:hAnsiTheme="majorHAnsi" w:cstheme="majorBidi"/>
+      <w:bCs/>
+      <w:sz w:val="20"/>
+      <w:szCs w:val="20"/>
+    </w:rPr>
+  </w:style>
+  <w:style w:type="paragraph" w:styleId="FootnoteText">
     <w:name w:val="Footnote Text"/>
     <w:basedOn w:val="Normal"/>
     <w:next w:val="FootnoteText"/>
@@ -1546,43 +1694,28 @@
     <w:unhideWhenUsed/>
     <w:qFormat/>
   </w:style>
-  <w:style w:default="1" w:styleId="DefaultParagraphFont" w:type="character">
+  <w:style w:type="character" w:default="1" w:styleId="DefaultParagraphFont">
     <w:name w:val="Default Paragraph Font"/>
     <w:semiHidden/>
     <w:unhideWhenUsed/>
   </w:style>
-  <w:style w:default="1" w:styleId="Table" w:type="table">
+  <w:style w:type="table" w:default="1" w:styleId="Table">
     <w:name w:val="Table"/>
     <w:basedOn w:val="TableNormal"/>
     <w:semiHidden/>
     <w:unhideWhenUsed/>
     <w:qFormat/>
     <w:tblPr>
-      <w:tblInd w:type="dxa" w:w="0"/>
+      <w:tblInd w:w="0" w:type="dxa"/>
       <w:tblCellMar>
-        <w:top w:type="dxa" w:w="0"/>
-        <w:left w:type="dxa" w:w="108"/>
-        <w:bottom w:type="dxa" w:w="0"/>
-        <w:right w:type="dxa" w:w="108"/>
+        <w:top w:w="0" w:type="dxa"/>
+        <w:left w:w="108" w:type="dxa"/>
+        <w:bottom w:w="0" w:type="dxa"/>
+        <w:right w:w="108" w:type="dxa"/>
       </w:tblCellMar>
     </w:tblPr>
-    <w:tblStylePr w:type="firstRow">
-      <w:tblPr>
-        <w:jc w:val="left"/>
-        <w:tblInd w:type="dxa" w:w="0"/>
-      </w:tblPr>
-      <w:trPr>
-        <w:jc w:val="left"/>
-      </w:trPr>
-      <w:tcPr>
-        <w:vAlign w:val="bottom"/>
-        <w:tcBorders>
-          <w:bottom w:val="single"/>
-        </w:tcBorders>
-      </w:tcPr>
-    </w:tblStylePr>
-  </w:style>
-  <w:style w:customStyle="1" w:styleId="DefinitionTerm" w:type="paragraph">
+  </w:style>
+  <w:style w:type="paragraph" w:customStyle="1" w:styleId="DefinitionTerm">
     <w:name w:val="Definition Term"/>
     <w:basedOn w:val="Normal"/>
     <w:next w:val="Definition"/>
@@ -1595,49 +1728,49 @@
       <w:b/>
     </w:rPr>
   </w:style>
-  <w:style w:customStyle="1" w:styleId="Definition" w:type="paragraph">
+  <w:style w:type="paragraph" w:customStyle="1" w:styleId="Definition">
     <w:name w:val="Definition"/>
     <w:basedOn w:val="Normal"/>
   </w:style>
-  <w:style w:styleId="Caption" w:type="paragraph">
+  <w:style w:type="paragraph" w:styleId="Caption">
     <w:name w:val="Caption"/>
     <w:basedOn w:val="Normal"/>
     <w:link w:val="BodyTextChar"/>
     <w:pPr>
-      <w:spacing w:after="120" w:before="0"/>
+      <w:spacing w:before="0" w:after="120"/>
     </w:pPr>
     <w:rPr>
       <w:i/>
     </w:rPr>
   </w:style>
-  <w:style w:customStyle="1" w:styleId="TableCaption" w:type="paragraph">
+  <w:style w:type="paragraph" w:customStyle="1" w:styleId="TableCaption">
     <w:name w:val="Table Caption"/>
     <w:basedOn w:val="Caption"/>
     <w:pPr>
       <w:keepNext/>
     </w:pPr>
   </w:style>
-  <w:style w:customStyle="1" w:styleId="ImageCaption" w:type="paragraph">
+  <w:style w:type="paragraph" w:customStyle="1" w:styleId="ImageCaption">
     <w:name w:val="Image Caption"/>
     <w:basedOn w:val="Caption"/>
   </w:style>
-  <w:style w:customStyle="1" w:styleId="Figure" w:type="paragraph">
+  <w:style w:type="paragraph" w:customStyle="1" w:styleId="Figure">
     <w:name w:val="Figure"/>
     <w:basedOn w:val="Normal"/>
   </w:style>
-  <w:style w:customStyle="1" w:styleId="CaptionedFigure" w:type="paragraph">
+  <w:style w:type="paragraph" w:customStyle="1" w:styleId="CaptionedFigure">
     <w:name w:val="Captioned Figure"/>
     <w:basedOn w:val="Figure"/>
     <w:pPr>
       <w:keepNext/>
     </w:pPr>
   </w:style>
-  <w:style w:customStyle="1" w:styleId="BodyTextChar" w:type="character">
+  <w:style w:type="character" w:customStyle="1" w:styleId="BodyTextChar">
     <w:name w:val="Body Text Char"/>
     <w:basedOn w:val="DefaultParagraphFont"/>
     <w:link w:val="BodyText"/>
   </w:style>
-  <w:style w:customStyle="1" w:styleId="VerbatimChar" w:type="character">
+  <w:style w:type="character" w:customStyle="1" w:styleId="VerbatimChar">
     <w:name w:val="Verbatim Char"/>
     <w:basedOn w:val="BodyTextChar"/>
     <w:rPr>
@@ -1645,25 +1778,21 @@
       <w:sz w:val="22"/>
     </w:rPr>
   </w:style>
-  <w:style w:customStyle="1" w:styleId="SectionNumber" w:type="character">
-    <w:name w:val="Section Number"/>
-    <w:basedOn w:val="BodyTextChar"/>
-  </w:style>
-  <w:style w:styleId="FootnoteReference" w:type="character">
+  <w:style w:type="character" w:styleId="FootnoteReference">
     <w:name w:val="Footnote Reference"/>
     <w:basedOn w:val="BodyTextChar"/>
     <w:rPr>
       <w:vertAlign w:val="superscript"/>
     </w:rPr>
   </w:style>
-  <w:style w:styleId="Hyperlink" w:type="character">
+  <w:style w:type="character" w:styleId="Hyperlink">
     <w:name w:val="Hyperlink"/>
     <w:basedOn w:val="BodyTextChar"/>
     <w:rPr>
-      <w:color w:themeColor="accent1" w:val="4F81BD"/>
-    </w:rPr>
-  </w:style>
-  <w:style w:styleId="TOCHeading" w:type="paragraph">
+      <w:color w:val="4F81BD" w:themeColor="accent1"/>
+    </w:rPr>
+  </w:style>
+  <w:style w:type="paragraph" w:styleId="TOCHeading">
     <w:name w:val="TOC Heading"/>
     <w:basedOn w:val="Heading1"/>
     <w:next w:val="BodyText"/>
@@ -1675,10 +1804,10 @@
       <w:outlineLvl w:val="9"/>
     </w:pPr>
     <w:rPr>
-      <w:rFonts w:asciiTheme="majorHAnsi" w:cstheme="majorBidi" w:eastAsiaTheme="majorEastAsia" w:hAnsiTheme="majorHAnsi"/>
+      <w:rFonts w:asciiTheme="majorHAnsi" w:eastAsiaTheme="majorEastAsia" w:hAnsiTheme="majorHAnsi" w:cstheme="majorBidi"/>
       <w:b w:val="0"/>
       <w:bCs w:val="0"/>
-      <w:color w:themeColor="accent1" w:themeShade="BF" w:val="365F91"/>
+      <w:color w:val="365F91" w:themeColor="accent1" w:themeShade="BF"/>
     </w:rPr>
   </w:style>
   <w:style w:type="paragraph" w:customStyle="1" w:styleId="SourceCode">

</xml_diff>

<commit_message>
Fixed formatting. Added new job.
</commit_message>
<xml_diff>
--- a/index.docx
+++ b/index.docx
@@ -358,11 +358,20 @@
     </w:p>
     <w:p>
       <w:pPr>
-        <w:pStyle w:val="Heading3"/>
+        <w:pStyle w:val="Heading4"/>
       </w:pPr>
       <w:bookmarkStart w:id="35" w:name="senior-machine-learning-platform-engineer-freenome"/>
       <w:r>
-        <w:t xml:space="preserve">* Senior Machine Learning Platform Engineer* •</w:t>
+        <w:rPr>
+          <w:i/>
+        </w:rPr>
+        <w:t xml:space="preserve">Senior Machine Learning Platform Engineer</w:t>
+      </w:r>
+      <w:r>
+        <w:t xml:space="preserve"> </w:t>
+      </w:r>
+      <w:r>
+        <w:t xml:space="preserve">•</w:t>
       </w:r>
       <w:r>
         <w:t xml:space="preserve"> </w:t>
@@ -379,7 +388,7 @@
     </w:p>
     <w:p>
       <w:pPr>
-        <w:pStyle w:val="Heading6"/>
+        <w:pStyle w:val="Heading5"/>
       </w:pPr>
       <w:bookmarkStart w:id="36" w:name="aug-2022---present-san-francisco-ca"/>
       <w:r>
@@ -401,7 +410,7 @@
     </w:p>
     <w:p>
       <w:pPr>
-        <w:pStyle w:val="Heading3"/>
+        <w:pStyle w:val="Heading4"/>
       </w:pPr>
       <w:bookmarkStart w:id="38" w:name="software-engineer---machine-learning-engineering-23andme"/>
       <w:r>
@@ -429,7 +438,7 @@
     </w:p>
     <w:p>
       <w:pPr>
-        <w:pStyle w:val="Heading6"/>
+        <w:pStyle w:val="Heading5"/>
       </w:pPr>
       <w:bookmarkStart w:id="39" w:name="apr-2020---aug-2022-sunnyvale-ca"/>
       <w:r>
@@ -491,7 +500,7 @@
     </w:p>
     <w:p>
       <w:pPr>
-        <w:pStyle w:val="Heading6"/>
+        <w:pStyle w:val="Heading5"/>
       </w:pPr>
       <w:bookmarkStart w:id="41" w:name="nov-2018---apr-2020-sunnyvale-ca"/>
       <w:r>
@@ -565,7 +574,7 @@
     </w:p>
     <w:p>
       <w:pPr>
-        <w:pStyle w:val="Heading6"/>
+        <w:pStyle w:val="Heading5"/>
       </w:pPr>
       <w:bookmarkStart w:id="44" w:name="may-2018---oct-2018-san-diego-ca"/>
       <w:r>
@@ -694,7 +703,7 @@
     </w:p>
     <w:p>
       <w:pPr>
-        <w:pStyle w:val="Heading6"/>
+        <w:pStyle w:val="Heading5"/>
       </w:pPr>
       <w:bookmarkStart w:id="51" w:name="jan-2017---apr-2017-remote-session---san-diego-ca"/>
       <w:r>
@@ -761,7 +770,7 @@
     </w:p>
     <w:p>
       <w:pPr>
-        <w:pStyle w:val="Heading6"/>
+        <w:pStyle w:val="Heading5"/>
       </w:pPr>
       <w:bookmarkStart w:id="55" w:name="aug-2010---may-2017-la-jolla-ca"/>
       <w:r>
@@ -875,7 +884,7 @@
     </w:p>
     <w:p>
       <w:pPr>
-        <w:pStyle w:val="DefinitionTerm"/>
+        <w:pStyle w:val="FirstParagraph"/>
       </w:pPr>
       <w:r>
         <w:rPr>
@@ -883,14 +892,8 @@
         </w:rPr>
         <w:t xml:space="preserve">Hobbies</w:t>
       </w:r>
-    </w:p>
-    <w:p>
-      <w:pPr>
-        <w:pStyle w:val="Compact"/>
-        <w:pStyle w:val="Definition"/>
-      </w:pPr>
-      <w:r>
-        <w:t xml:space="preserve">Running, painting,</w:t>
+      <w:r>
+        <w:t xml:space="preserve">: Running, painting,</w:t>
       </w:r>
       <w:r>
         <w:t xml:space="preserve"> </w:t>
@@ -934,7 +937,7 @@
     </w:p>
     <w:p>
       <w:pPr>
-        <w:pStyle w:val="DefinitionTerm"/>
+        <w:pStyle w:val="BodyText"/>
       </w:pPr>
       <w:r>
         <w:rPr>
@@ -942,14 +945,8 @@
         </w:rPr>
         <w:t xml:space="preserve">Extracurricular Activities</w:t>
       </w:r>
-    </w:p>
-    <w:p>
-      <w:pPr>
-        <w:pStyle w:val="Compact"/>
-        <w:pStyle w:val="Definition"/>
-      </w:pPr>
-      <w:r>
-        <w:t xml:space="preserve">UCSD GSA Lobby Corps •</w:t>
+      <w:r>
+        <w:t xml:space="preserve">: UCSD GSA Lobby Corps •</w:t>
       </w:r>
       <w:r>
         <w:t xml:space="preserve"> </w:t>

</xml_diff>